<commit_message>
Update do dokumentacji i schematu polaczen.
</commit_message>
<xml_diff>
--- a/dokumentacja.docx
+++ b/dokumentacja.docx
@@ -660,8 +660,6 @@
       <w:r>
         <w:t xml:space="preserve"> with common anode</w:t>
       </w:r>
-      <w:bookmarkStart w:id="0" w:name="_GoBack"/>
-      <w:bookmarkEnd w:id="0"/>
     </w:p>
     <w:p>
       <w:pPr>
@@ -2463,6 +2461,7 @@
     <w:p>
       <w:pPr>
         <w:spacing w:after="0"/>
+        <w:jc w:val="both"/>
         <w:rPr>
           <w:rFonts w:ascii="Consolas" w:hAnsi="Consolas" w:cs="Consolas"/>
           <w:color w:val="008000"/>
@@ -2510,6 +2509,7 @@
         <w:autoSpaceDN w:val="0"/>
         <w:adjustRightInd w:val="0"/>
         <w:spacing w:after="0" w:line="240" w:lineRule="auto"/>
+        <w:jc w:val="both"/>
         <w:rPr>
           <w:rFonts w:ascii="Consolas" w:hAnsi="Consolas" w:cs="Consolas"/>
           <w:color w:val="000000"/>
@@ -2555,6 +2555,7 @@
         <w:autoSpaceDN w:val="0"/>
         <w:adjustRightInd w:val="0"/>
         <w:spacing w:after="0" w:line="240" w:lineRule="auto"/>
+        <w:jc w:val="both"/>
         <w:rPr>
           <w:rFonts w:ascii="Consolas" w:hAnsi="Consolas" w:cs="Consolas"/>
           <w:color w:val="000000"/>
@@ -2597,6 +2598,7 @@
     <w:p>
       <w:pPr>
         <w:spacing w:after="0"/>
+        <w:jc w:val="both"/>
         <w:rPr>
           <w:rFonts w:ascii="Consolas" w:hAnsi="Consolas" w:cs="Consolas"/>
           <w:color w:val="000000"/>
@@ -2661,10 +2663,61 @@
         </w:rPr>
         <w:t>);</w:t>
       </w:r>
+      <w:r>
+        <w:rPr>
+          <w:rFonts w:ascii="Consolas" w:hAnsi="Consolas" w:cs="Consolas"/>
+          <w:color w:val="000000"/>
+          <w:szCs w:val="19"/>
+        </w:rPr>
+        <w:t xml:space="preserve"> </w:t>
+      </w:r>
+      <w:r>
+        <w:rPr>
+          <w:rFonts w:ascii="Consolas" w:hAnsi="Consolas" w:cs="Consolas"/>
+          <w:color w:val="008000"/>
+          <w:szCs w:val="19"/>
+        </w:rPr>
+        <w:t>//</w:t>
+      </w:r>
+      <w:r>
+        <w:rPr>
+          <w:rFonts w:ascii="Consolas" w:hAnsi="Consolas" w:cs="Consolas"/>
+          <w:color w:val="008000"/>
+          <w:szCs w:val="19"/>
+        </w:rPr>
+        <w:t xml:space="preserve">DHT type object allows us to interface with the sensor via </w:t>
+      </w:r>
+      <w:proofErr w:type="spellStart"/>
+      <w:r>
+        <w:rPr>
+          <w:rFonts w:ascii="Consolas" w:hAnsi="Consolas" w:cs="Consolas"/>
+          <w:color w:val="008000"/>
+          <w:szCs w:val="19"/>
+        </w:rPr>
+        <w:t>it’s</w:t>
+      </w:r>
+      <w:proofErr w:type="spellEnd"/>
+      <w:r>
+        <w:rPr>
+          <w:rFonts w:ascii="Consolas" w:hAnsi="Consolas" w:cs="Consolas"/>
+          <w:color w:val="008000"/>
+          <w:szCs w:val="19"/>
+        </w:rPr>
+        <w:t xml:space="preserve"> class methods</w:t>
+      </w:r>
+      <w:r>
+        <w:rPr>
+          <w:rFonts w:ascii="Consolas" w:hAnsi="Consolas" w:cs="Consolas"/>
+          <w:color w:val="008000"/>
+          <w:szCs w:val="19"/>
+        </w:rPr>
+        <w:t xml:space="preserve"> </w:t>
+      </w:r>
     </w:p>
     <w:p>
       <w:pPr>
         <w:spacing w:after="0"/>
+        <w:jc w:val="both"/>
         <w:rPr>
           <w:rFonts w:ascii="Consolas" w:hAnsi="Consolas" w:cs="Consolas"/>
           <w:color w:val="000000"/>
@@ -2678,6 +2731,7 @@
         <w:autoSpaceDN w:val="0"/>
         <w:adjustRightInd w:val="0"/>
         <w:spacing w:after="0" w:line="240" w:lineRule="auto"/>
+        <w:jc w:val="both"/>
         <w:rPr>
           <w:rFonts w:ascii="Consolas" w:hAnsi="Consolas" w:cs="Consolas"/>
           <w:color w:val="000000"/>
@@ -2716,6 +2770,7 @@
       <w:pPr>
         <w:spacing w:after="0"/>
         <w:ind w:left="720"/>
+        <w:jc w:val="both"/>
         <w:rPr>
           <w:rFonts w:ascii="Consolas" w:hAnsi="Consolas" w:cs="Consolas"/>
           <w:color w:val="008000"/>
@@ -2733,6 +2788,7 @@
       <w:pPr>
         <w:spacing w:after="0"/>
         <w:ind w:firstLine="720"/>
+        <w:jc w:val="both"/>
         <w:rPr>
           <w:rFonts w:ascii="Consolas" w:hAnsi="Consolas" w:cs="Consolas"/>
           <w:color w:val="000000"/>
@@ -2759,6 +2815,7 @@
       <w:pPr>
         <w:spacing w:after="0"/>
         <w:ind w:left="720"/>
+        <w:jc w:val="both"/>
         <w:rPr>
           <w:rFonts w:ascii="Consolas" w:hAnsi="Consolas" w:cs="Consolas"/>
           <w:color w:val="008000"/>
@@ -2777,6 +2834,7 @@
     <w:p>
       <w:pPr>
         <w:spacing w:after="0"/>
+        <w:jc w:val="both"/>
         <w:rPr>
           <w:rFonts w:ascii="Consolas" w:hAnsi="Consolas" w:cs="Consolas"/>
           <w:color w:val="000000"/>
@@ -2795,6 +2853,7 @@
     <w:p>
       <w:pPr>
         <w:spacing w:after="0"/>
+        <w:jc w:val="both"/>
         <w:rPr>
           <w:rFonts w:ascii="Consolas" w:hAnsi="Consolas" w:cs="Consolas"/>
           <w:color w:val="000000"/>
@@ -2805,6 +2864,7 @@
     <w:p>
       <w:pPr>
         <w:spacing w:after="0"/>
+        <w:jc w:val="both"/>
         <w:rPr>
           <w:rFonts w:ascii="Consolas" w:hAnsi="Consolas" w:cs="Consolas"/>
           <w:color w:val="008000"/>
@@ -2823,6 +2883,7 @@
     <w:p>
       <w:pPr>
         <w:spacing w:after="0"/>
+        <w:jc w:val="both"/>
         <w:rPr>
           <w:rFonts w:ascii="Consolas" w:hAnsi="Consolas" w:cs="Consolas"/>
           <w:color w:val="000000"/>
@@ -2910,6 +2971,7 @@
       <w:pPr>
         <w:spacing w:after="0"/>
         <w:ind w:left="720"/>
+        <w:jc w:val="both"/>
         <w:rPr>
           <w:rFonts w:ascii="Consolas" w:hAnsi="Consolas" w:cs="Consolas"/>
           <w:color w:val="008000"/>
@@ -2929,6 +2991,7 @@
       <w:pPr>
         <w:spacing w:after="0"/>
         <w:ind w:firstLine="720"/>
+        <w:jc w:val="both"/>
         <w:rPr>
           <w:rFonts w:ascii="Consolas" w:hAnsi="Consolas" w:cs="Consolas"/>
           <w:color w:val="008000"/>
@@ -2984,6 +3047,7 @@
       <w:pPr>
         <w:spacing w:after="0"/>
         <w:ind w:left="720"/>
+        <w:jc w:val="both"/>
         <w:rPr>
           <w:rFonts w:ascii="Consolas" w:hAnsi="Consolas" w:cs="Consolas"/>
           <w:color w:val="008000"/>
@@ -3001,6 +3065,7 @@
     </w:p>
     <w:p>
       <w:pPr>
+        <w:jc w:val="both"/>
         <w:rPr>
           <w:rFonts w:ascii="Consolas" w:hAnsi="Consolas" w:cs="Consolas"/>
           <w:color w:val="000000"/>
@@ -3019,6 +3084,7 @@
     <w:p>
       <w:pPr>
         <w:spacing w:after="0"/>
+        <w:jc w:val="both"/>
       </w:pPr>
       <w:r>
         <w:t>An equivalent direct way of doing it is</w:t>
@@ -3033,6 +3099,7 @@
         <w:autoSpaceDN w:val="0"/>
         <w:adjustRightInd w:val="0"/>
         <w:spacing w:line="240" w:lineRule="auto"/>
+        <w:jc w:val="both"/>
         <w:rPr>
           <w:rFonts w:ascii="Consolas" w:hAnsi="Consolas" w:cs="Consolas"/>
           <w:color w:val="000000"/>
@@ -3093,6 +3160,7 @@
     <w:p>
       <w:pPr>
         <w:spacing w:after="0"/>
+        <w:jc w:val="both"/>
       </w:pPr>
       <w:r>
         <w:lastRenderedPageBreak/>
@@ -3105,6 +3173,7 @@
     <w:p>
       <w:pPr>
         <w:spacing w:after="0"/>
+        <w:jc w:val="both"/>
         <w:rPr>
           <w:rFonts w:ascii="Consolas" w:hAnsi="Consolas" w:cs="Consolas"/>
           <w:color w:val="008000"/>
@@ -3112,6 +3181,9 @@
         </w:rPr>
       </w:pPr>
       <w:r>
+        <w:rPr>
+          <w:rFonts w:ascii="Consolas" w:hAnsi="Consolas"/>
+        </w:rPr>
         <w:t xml:space="preserve">DDRD |= B10000000; </w:t>
       </w:r>
       <w:r>
@@ -3120,49 +3192,43 @@
           <w:color w:val="008000"/>
           <w:szCs w:val="19"/>
         </w:rPr>
-        <w:t>//</w:t>
-      </w:r>
-      <w:r>
+        <w:t>//sets pin 7 to INPUT</w:t>
+      </w:r>
+    </w:p>
+    <w:p>
+      <w:pPr>
+        <w:jc w:val="both"/>
         <w:rPr>
           <w:rFonts w:ascii="Consolas" w:hAnsi="Consolas" w:cs="Consolas"/>
           <w:color w:val="008000"/>
           <w:szCs w:val="19"/>
         </w:rPr>
-        <w:t>sets pin 7 to INPUT</w:t>
-      </w:r>
-    </w:p>
-    <w:p>
-      <w:pPr>
+      </w:pPr>
+      <w:r>
+        <w:rPr>
+          <w:rFonts w:ascii="Consolas" w:hAnsi="Consolas"/>
+        </w:rPr>
+        <w:t>PORTD |= B</w:t>
+      </w:r>
+      <w:r>
+        <w:rPr>
+          <w:rFonts w:ascii="Consolas" w:hAnsi="Consolas"/>
+        </w:rPr>
+        <w:t xml:space="preserve">10000000;  </w:t>
+      </w:r>
+      <w:r>
         <w:rPr>
           <w:rFonts w:ascii="Consolas" w:hAnsi="Consolas" w:cs="Consolas"/>
           <w:color w:val="008000"/>
           <w:szCs w:val="19"/>
         </w:rPr>
-      </w:pPr>
-      <w:r>
-        <w:t>PORTD |= B</w:t>
-      </w:r>
-      <w:r>
-        <w:t xml:space="preserve">10000000;  </w:t>
-      </w:r>
-      <w:r>
-        <w:rPr>
-          <w:rFonts w:ascii="Consolas" w:hAnsi="Consolas" w:cs="Consolas"/>
-          <w:color w:val="008000"/>
-          <w:szCs w:val="19"/>
-        </w:rPr>
-        <w:t>//</w:t>
-      </w:r>
-      <w:r>
-        <w:rPr>
-          <w:rFonts w:ascii="Consolas" w:hAnsi="Consolas" w:cs="Consolas"/>
-          <w:color w:val="008000"/>
-          <w:szCs w:val="19"/>
-        </w:rPr>
-        <w:t>sets pin 7 to HIGH, enabling pullup resistors</w:t>
-      </w:r>
-    </w:p>
-    <w:p>
+        <w:t>//sets pin 7 to HIGH, enabling pullup resistors</w:t>
+      </w:r>
+    </w:p>
+    <w:p>
+      <w:pPr>
+        <w:jc w:val="both"/>
+      </w:pPr>
       <w:r>
         <w:rPr>
           <w:rFonts w:ascii="Consolas" w:hAnsi="Consolas" w:cs="Consolas"/>
@@ -3242,7 +3308,547 @@
         </w:rPr>
         <w:t>C</w:t>
       </w:r>
-    </w:p>
+      <w:r>
+        <w:rPr>
+          <w:sz w:val="32"/>
+        </w:rPr>
+        <w:t xml:space="preserve"> and screen</w:t>
+      </w:r>
+    </w:p>
+    <w:p>
+      <w:pPr>
+        <w:jc w:val="both"/>
+        <w:rPr>
+          <w:rFonts w:ascii="Consolas" w:hAnsi="Consolas"/>
+          <w:color w:val="24292E"/>
+          <w:sz w:val="18"/>
+          <w:szCs w:val="18"/>
+          <w:shd w:val="clear" w:color="auto" w:fill="FFFFFF"/>
+        </w:rPr>
+      </w:pPr>
+      <w:r>
+        <w:t>In our project the I</w:t>
+      </w:r>
+      <w:r>
+        <w:rPr>
+          <w:vertAlign w:val="superscript"/>
+        </w:rPr>
+        <w:t>2</w:t>
+      </w:r>
+      <w:r>
+        <w:t xml:space="preserve">C </w:t>
+      </w:r>
+      <w:r>
+        <w:t>protocol</w:t>
+      </w:r>
+      <w:r>
+        <w:t xml:space="preserve"> is used for communication with the LCD screen</w:t>
+      </w:r>
+      <w:r>
+        <w:t xml:space="preserve">. This is realised by using the </w:t>
+      </w:r>
+      <w:proofErr w:type="spellStart"/>
+      <w:r>
+        <w:t>LiquidCrystal</w:t>
+      </w:r>
+      <w:proofErr w:type="spellEnd"/>
+      <w:r>
+        <w:t xml:space="preserve"> library.</w:t>
+      </w:r>
+      <w:r>
+        <w:t xml:space="preserve"> Firstly, one has to create object representing the LCD screen and configure it via constructor and method</w:t>
+      </w:r>
+      <w:r>
+        <w:rPr>
+          <w:rFonts w:ascii="Consolas" w:hAnsi="Consolas"/>
+          <w:color w:val="24292E"/>
+          <w:sz w:val="18"/>
+          <w:szCs w:val="18"/>
+          <w:shd w:val="clear" w:color="auto" w:fill="FFFFFF"/>
+        </w:rPr>
+        <w:t xml:space="preserve"> </w:t>
+      </w:r>
+      <w:r>
+        <w:rPr>
+          <w:rFonts w:ascii="Consolas" w:hAnsi="Consolas" w:cs="Consolas"/>
+          <w:color w:val="000000"/>
+          <w:szCs w:val="19"/>
+        </w:rPr>
+        <w:t>begin()</w:t>
+      </w:r>
+      <w:r>
+        <w:t>:</w:t>
+      </w:r>
+    </w:p>
+    <w:p>
+      <w:pPr>
+        <w:spacing w:after="0"/>
+        <w:jc w:val="both"/>
+        <w:rPr>
+          <w:rFonts w:ascii="Consolas" w:hAnsi="Consolas" w:cs="Consolas"/>
+          <w:color w:val="000000"/>
+          <w:szCs w:val="19"/>
+        </w:rPr>
+      </w:pPr>
+      <w:r>
+        <w:rPr>
+          <w:rFonts w:ascii="Consolas" w:hAnsi="Consolas" w:cs="Consolas"/>
+          <w:color w:val="000000"/>
+          <w:szCs w:val="19"/>
+        </w:rPr>
+        <w:t xml:space="preserve">LiquidCrystal_I2C </w:t>
+      </w:r>
+      <w:proofErr w:type="spellStart"/>
+      <w:r>
+        <w:rPr>
+          <w:rFonts w:ascii="Consolas" w:hAnsi="Consolas" w:cs="Consolas"/>
+          <w:color w:val="000000"/>
+          <w:szCs w:val="19"/>
+        </w:rPr>
+        <w:t>lcd</w:t>
+      </w:r>
+      <w:proofErr w:type="spellEnd"/>
+      <w:r>
+        <w:rPr>
+          <w:rFonts w:ascii="Consolas" w:hAnsi="Consolas" w:cs="Consolas"/>
+          <w:color w:val="000000"/>
+          <w:szCs w:val="19"/>
+        </w:rPr>
+        <w:t xml:space="preserve">(0x27, 2, 1, 0, 4, 5, 6, 7, 3, </w:t>
+      </w:r>
+      <w:r>
+        <w:rPr>
+          <w:rFonts w:ascii="Consolas" w:hAnsi="Consolas" w:cs="Consolas"/>
+          <w:color w:val="6F008A"/>
+          <w:szCs w:val="19"/>
+        </w:rPr>
+        <w:t>POSITIVE</w:t>
+      </w:r>
+      <w:r>
+        <w:rPr>
+          <w:rFonts w:ascii="Consolas" w:hAnsi="Consolas" w:cs="Consolas"/>
+          <w:color w:val="000000"/>
+          <w:szCs w:val="19"/>
+        </w:rPr>
+        <w:t>);</w:t>
+      </w:r>
+    </w:p>
+    <w:p>
+      <w:pPr>
+        <w:spacing w:after="0"/>
+        <w:jc w:val="both"/>
+        <w:rPr>
+          <w:rFonts w:ascii="Consolas" w:hAnsi="Consolas" w:cs="Consolas"/>
+          <w:color w:val="000000"/>
+          <w:szCs w:val="19"/>
+        </w:rPr>
+      </w:pPr>
+      <w:r>
+        <w:rPr>
+          <w:rFonts w:ascii="Consolas" w:hAnsi="Consolas" w:cs="Consolas"/>
+          <w:color w:val="0000FF"/>
+          <w:szCs w:val="19"/>
+        </w:rPr>
+        <w:t>void</w:t>
+      </w:r>
+      <w:r>
+        <w:rPr>
+          <w:rFonts w:ascii="Consolas" w:hAnsi="Consolas" w:cs="Consolas"/>
+          <w:color w:val="000000"/>
+          <w:szCs w:val="19"/>
+        </w:rPr>
+        <w:t xml:space="preserve"> setup</w:t>
+      </w:r>
+      <w:r>
+        <w:rPr>
+          <w:rFonts w:ascii="Consolas" w:hAnsi="Consolas" w:cs="Consolas"/>
+          <w:color w:val="000000"/>
+          <w:szCs w:val="19"/>
+        </w:rPr>
+        <w:t>()</w:t>
+      </w:r>
+      <w:r>
+        <w:rPr>
+          <w:rFonts w:ascii="Consolas" w:hAnsi="Consolas" w:cs="Consolas"/>
+          <w:color w:val="000000"/>
+          <w:szCs w:val="19"/>
+        </w:rPr>
+        <w:t xml:space="preserve"> </w:t>
+      </w:r>
+      <w:r>
+        <w:rPr>
+          <w:rFonts w:ascii="Consolas" w:hAnsi="Consolas" w:cs="Consolas"/>
+          <w:color w:val="000000"/>
+          <w:szCs w:val="19"/>
+        </w:rPr>
+        <w:t>{</w:t>
+      </w:r>
+    </w:p>
+    <w:p>
+      <w:pPr>
+        <w:autoSpaceDE w:val="0"/>
+        <w:autoSpaceDN w:val="0"/>
+        <w:adjustRightInd w:val="0"/>
+        <w:spacing w:after="0" w:line="240" w:lineRule="auto"/>
+        <w:jc w:val="both"/>
+        <w:rPr>
+          <w:rFonts w:ascii="Consolas" w:hAnsi="Consolas" w:cs="Consolas"/>
+          <w:color w:val="008000"/>
+          <w:szCs w:val="19"/>
+        </w:rPr>
+      </w:pPr>
+      <w:r>
+        <w:rPr>
+          <w:rFonts w:ascii="Consolas" w:hAnsi="Consolas" w:cs="Consolas"/>
+          <w:color w:val="000000"/>
+          <w:szCs w:val="19"/>
+        </w:rPr>
+        <w:tab/>
+      </w:r>
+      <w:r>
+        <w:rPr>
+          <w:rFonts w:ascii="Consolas" w:hAnsi="Consolas" w:cs="Consolas"/>
+          <w:color w:val="008000"/>
+          <w:szCs w:val="19"/>
+        </w:rPr>
+        <w:t>//</w:t>
+      </w:r>
+      <w:r>
+        <w:rPr>
+          <w:rFonts w:ascii="Consolas" w:hAnsi="Consolas" w:cs="Consolas"/>
+          <w:color w:val="008000"/>
+          <w:szCs w:val="19"/>
+        </w:rPr>
+        <w:t>...</w:t>
+      </w:r>
+    </w:p>
+    <w:p>
+      <w:pPr>
+        <w:autoSpaceDE w:val="0"/>
+        <w:autoSpaceDN w:val="0"/>
+        <w:adjustRightInd w:val="0"/>
+        <w:spacing w:after="0" w:line="240" w:lineRule="auto"/>
+        <w:ind w:firstLine="720"/>
+        <w:jc w:val="both"/>
+        <w:rPr>
+          <w:rFonts w:ascii="Consolas" w:hAnsi="Consolas" w:cs="Consolas"/>
+          <w:color w:val="000000"/>
+          <w:szCs w:val="19"/>
+        </w:rPr>
+      </w:pPr>
+      <w:proofErr w:type="spellStart"/>
+      <w:r>
+        <w:rPr>
+          <w:rFonts w:ascii="Consolas" w:hAnsi="Consolas" w:cs="Consolas"/>
+          <w:color w:val="000000"/>
+          <w:szCs w:val="19"/>
+        </w:rPr>
+        <w:t>lcd.begin</w:t>
+      </w:r>
+      <w:proofErr w:type="spellEnd"/>
+      <w:r>
+        <w:rPr>
+          <w:rFonts w:ascii="Consolas" w:hAnsi="Consolas" w:cs="Consolas"/>
+          <w:color w:val="000000"/>
+          <w:szCs w:val="19"/>
+        </w:rPr>
+        <w:t>(16,2);</w:t>
+      </w:r>
+    </w:p>
+    <w:p>
+      <w:pPr>
+        <w:autoSpaceDE w:val="0"/>
+        <w:autoSpaceDN w:val="0"/>
+        <w:adjustRightInd w:val="0"/>
+        <w:spacing w:after="0" w:line="240" w:lineRule="auto"/>
+        <w:jc w:val="both"/>
+        <w:rPr>
+          <w:rFonts w:ascii="Consolas" w:hAnsi="Consolas" w:cs="Consolas"/>
+          <w:color w:val="000000"/>
+          <w:szCs w:val="19"/>
+        </w:rPr>
+      </w:pPr>
+      <w:r>
+        <w:rPr>
+          <w:rFonts w:ascii="Consolas" w:hAnsi="Consolas" w:cs="Consolas"/>
+          <w:color w:val="000000"/>
+          <w:szCs w:val="19"/>
+        </w:rPr>
+        <w:tab/>
+      </w:r>
+      <w:r>
+        <w:rPr>
+          <w:rFonts w:ascii="Consolas" w:hAnsi="Consolas" w:cs="Consolas"/>
+          <w:color w:val="008000"/>
+          <w:szCs w:val="19"/>
+        </w:rPr>
+        <w:t>//</w:t>
+      </w:r>
+      <w:r>
+        <w:rPr>
+          <w:rFonts w:ascii="Consolas" w:hAnsi="Consolas" w:cs="Consolas"/>
+          <w:color w:val="008000"/>
+          <w:szCs w:val="19"/>
+        </w:rPr>
+        <w:t>...</w:t>
+      </w:r>
+      <w:r>
+        <w:rPr>
+          <w:rFonts w:ascii="Consolas" w:hAnsi="Consolas" w:cs="Consolas"/>
+          <w:color w:val="000000"/>
+          <w:szCs w:val="19"/>
+        </w:rPr>
+        <w:t xml:space="preserve">  </w:t>
+      </w:r>
+    </w:p>
+    <w:p>
+      <w:pPr>
+        <w:autoSpaceDE w:val="0"/>
+        <w:autoSpaceDN w:val="0"/>
+        <w:adjustRightInd w:val="0"/>
+        <w:spacing w:line="240" w:lineRule="auto"/>
+        <w:jc w:val="both"/>
+        <w:rPr>
+          <w:rFonts w:ascii="Consolas" w:hAnsi="Consolas" w:cs="Consolas"/>
+          <w:color w:val="000000"/>
+          <w:szCs w:val="19"/>
+        </w:rPr>
+      </w:pPr>
+      <w:r>
+        <w:rPr>
+          <w:rFonts w:ascii="Consolas" w:hAnsi="Consolas" w:cs="Consolas"/>
+          <w:color w:val="000000"/>
+          <w:szCs w:val="19"/>
+        </w:rPr>
+        <w:t>}</w:t>
+      </w:r>
+    </w:p>
+    <w:p>
+      <w:pPr>
+        <w:shd w:val="clear" w:color="auto" w:fill="FFFFFF"/>
+        <w:spacing w:after="120" w:line="240" w:lineRule="auto"/>
+        <w:jc w:val="both"/>
+      </w:pPr>
+      <w:r>
+        <w:t>These numbers refer to E</w:t>
+      </w:r>
+      <w:r>
+        <w:t>N</w:t>
+      </w:r>
+      <w:r>
+        <w:t xml:space="preserve"> (enabling pin), RW (pin writing/reading to/from - LCD), RS (pin selects registers between Instruction Register and Data Register), data pins (4,5,6,7),  the back light control pin (3) and POSITIVE is the back light polarity. 16 and 2 stand for size of the screen, respectively its width and height. I2C uses two wires for communication- SDA (Serial Data) and SCL (Serial Clock). On Atmel A</w:t>
+      </w:r>
+      <w:r>
+        <w:t>T</w:t>
+      </w:r>
+      <w:r>
+        <w:t>mega328P I2C is also called TWI (two wire interface).</w:t>
+      </w:r>
+    </w:p>
+    <w:p>
+      <w:pPr>
+        <w:shd w:val="clear" w:color="auto" w:fill="FFFFFF"/>
+        <w:spacing w:after="120" w:line="240" w:lineRule="auto"/>
+        <w:jc w:val="both"/>
+      </w:pPr>
+      <w:r>
+        <w:t xml:space="preserve">Under the hood, the I2C connection is established in the following way – firstly, the register bit TWINT (TWI Interrupt Flag) is reset by setting its value to 1. Then, the interface TWI is unlocked by setting a value of bit called TWEN (TWI Enable bit). After that, TWSTA </w:t>
+      </w:r>
+      <w:r>
+        <w:t xml:space="preserve">bit </w:t>
+      </w:r>
+      <w:r>
+        <w:t>(TWI Start Condition bit) is set to 1, which means that the transmission will be performed in ‘Master’ mode.  Then, a while loop is waiting for re-setting flag TWINT, which will confirm that the hardware chip correctly performed the start sequence of the transmission.</w:t>
+      </w:r>
+    </w:p>
+    <w:p>
+      <w:pPr>
+        <w:tabs>
+          <w:tab w:val="left" w:pos="916"/>
+          <w:tab w:val="left" w:pos="1832"/>
+          <w:tab w:val="left" w:pos="2748"/>
+          <w:tab w:val="left" w:pos="3664"/>
+          <w:tab w:val="left" w:pos="4580"/>
+          <w:tab w:val="left" w:pos="5496"/>
+          <w:tab w:val="left" w:pos="6412"/>
+          <w:tab w:val="left" w:pos="7328"/>
+          <w:tab w:val="left" w:pos="8244"/>
+          <w:tab w:val="left" w:pos="9160"/>
+          <w:tab w:val="left" w:pos="10076"/>
+          <w:tab w:val="left" w:pos="10992"/>
+          <w:tab w:val="left" w:pos="11908"/>
+          <w:tab w:val="left" w:pos="12824"/>
+          <w:tab w:val="left" w:pos="13740"/>
+          <w:tab w:val="left" w:pos="14656"/>
+        </w:tabs>
+        <w:spacing w:after="0" w:line="240" w:lineRule="auto"/>
+        <w:rPr>
+          <w:rFonts w:ascii="Courier New" w:eastAsia="Times New Roman" w:hAnsi="Courier New" w:cs="Courier New"/>
+          <w:color w:val="4472C4" w:themeColor="accent1"/>
+          <w:sz w:val="20"/>
+          <w:szCs w:val="20"/>
+          <w:lang w:eastAsia="pl-PL"/>
+        </w:rPr>
+      </w:pPr>
+    </w:p>
+    <w:p>
+      <w:pPr>
+        <w:spacing w:after="0"/>
+        <w:jc w:val="both"/>
+        <w:rPr>
+          <w:rFonts w:ascii="Consolas" w:hAnsi="Consolas"/>
+        </w:rPr>
+      </w:pPr>
+      <w:r>
+        <w:rPr>
+          <w:rFonts w:ascii="Consolas" w:hAnsi="Consolas" w:cs="Consolas"/>
+          <w:color w:val="0000FF"/>
+          <w:szCs w:val="19"/>
+        </w:rPr>
+        <w:t>void</w:t>
+      </w:r>
+      <w:r>
+        <w:rPr>
+          <w:rFonts w:ascii="Consolas" w:hAnsi="Consolas"/>
+        </w:rPr>
+        <w:t xml:space="preserve"> I2C_start()</w:t>
+      </w:r>
+      <w:r>
+        <w:rPr>
+          <w:rFonts w:ascii="Consolas" w:hAnsi="Consolas"/>
+        </w:rPr>
+        <w:t xml:space="preserve"> </w:t>
+      </w:r>
+      <w:r>
+        <w:rPr>
+          <w:rFonts w:ascii="Consolas" w:hAnsi="Consolas"/>
+        </w:rPr>
+        <w:t>{</w:t>
+      </w:r>
+    </w:p>
+    <w:p>
+      <w:pPr>
+        <w:autoSpaceDE w:val="0"/>
+        <w:autoSpaceDN w:val="0"/>
+        <w:adjustRightInd w:val="0"/>
+        <w:spacing w:after="0" w:line="240" w:lineRule="auto"/>
+        <w:jc w:val="both"/>
+        <w:rPr>
+          <w:rFonts w:ascii="Consolas" w:hAnsi="Consolas"/>
+        </w:rPr>
+      </w:pPr>
+      <w:r>
+        <w:rPr>
+          <w:rFonts w:ascii="Consolas" w:hAnsi="Consolas"/>
+        </w:rPr>
+        <w:tab/>
+      </w:r>
+      <w:r>
+        <w:rPr>
+          <w:rFonts w:ascii="Consolas" w:hAnsi="Consolas" w:cs="Consolas"/>
+          <w:color w:val="008000"/>
+          <w:szCs w:val="19"/>
+        </w:rPr>
+        <w:t>// Assigning a value to control register - sending START condition</w:t>
+      </w:r>
+    </w:p>
+    <w:p>
+      <w:pPr>
+        <w:shd w:val="clear" w:color="auto" w:fill="FFFFFF"/>
+        <w:spacing w:after="0" w:line="240" w:lineRule="auto"/>
+        <w:jc w:val="both"/>
+        <w:rPr>
+          <w:rFonts w:ascii="Consolas" w:hAnsi="Consolas"/>
+        </w:rPr>
+      </w:pPr>
+      <w:r>
+        <w:rPr>
+          <w:rFonts w:ascii="Consolas" w:hAnsi="Consolas"/>
+        </w:rPr>
+        <w:tab/>
+        <w:t>TWCR = (1 &lt;&lt; TWINT) | (1 &lt;&lt; TWEN) | (1 &lt;&lt; TWSTA);</w:t>
+      </w:r>
+    </w:p>
+    <w:p>
+      <w:pPr>
+        <w:autoSpaceDE w:val="0"/>
+        <w:autoSpaceDN w:val="0"/>
+        <w:adjustRightInd w:val="0"/>
+        <w:spacing w:after="0" w:line="240" w:lineRule="auto"/>
+        <w:ind w:firstLine="720"/>
+        <w:jc w:val="both"/>
+        <w:rPr>
+          <w:rFonts w:ascii="Consolas" w:hAnsi="Consolas" w:cs="Consolas"/>
+          <w:color w:val="008000"/>
+          <w:szCs w:val="19"/>
+        </w:rPr>
+      </w:pPr>
+      <w:r>
+        <w:rPr>
+          <w:rFonts w:ascii="Consolas" w:hAnsi="Consolas" w:cs="Consolas"/>
+          <w:color w:val="008000"/>
+          <w:szCs w:val="19"/>
+        </w:rPr>
+        <w:t xml:space="preserve">// Wait for TWINT flag set. This indicates that the START </w:t>
+      </w:r>
+    </w:p>
+    <w:p>
+      <w:pPr>
+        <w:autoSpaceDE w:val="0"/>
+        <w:autoSpaceDN w:val="0"/>
+        <w:adjustRightInd w:val="0"/>
+        <w:spacing w:after="0" w:line="240" w:lineRule="auto"/>
+        <w:ind w:firstLine="720"/>
+        <w:jc w:val="both"/>
+        <w:rPr>
+          <w:rFonts w:ascii="Consolas" w:hAnsi="Consolas" w:cs="Consolas"/>
+          <w:color w:val="008000"/>
+          <w:szCs w:val="19"/>
+        </w:rPr>
+      </w:pPr>
+      <w:r>
+        <w:rPr>
+          <w:rFonts w:ascii="Consolas" w:hAnsi="Consolas" w:cs="Consolas"/>
+          <w:color w:val="008000"/>
+          <w:szCs w:val="19"/>
+        </w:rPr>
+        <w:t>// condition has been transmitted</w:t>
+      </w:r>
+    </w:p>
+    <w:p>
+      <w:pPr>
+        <w:shd w:val="clear" w:color="auto" w:fill="FFFFFF"/>
+        <w:spacing w:after="0" w:line="240" w:lineRule="auto"/>
+        <w:jc w:val="both"/>
+        <w:rPr>
+          <w:rFonts w:ascii="Consolas" w:hAnsi="Consolas"/>
+        </w:rPr>
+      </w:pPr>
+      <w:r>
+        <w:rPr>
+          <w:rFonts w:ascii="Consolas" w:hAnsi="Consolas"/>
+        </w:rPr>
+        <w:tab/>
+        <w:t>while (! (TWCR &amp; (1 &lt;&lt; TWINT)));</w:t>
+      </w:r>
+    </w:p>
+    <w:p>
+      <w:pPr>
+        <w:shd w:val="clear" w:color="auto" w:fill="FFFFFF"/>
+        <w:spacing w:after="0" w:line="240" w:lineRule="auto"/>
+        <w:jc w:val="both"/>
+        <w:rPr>
+          <w:rFonts w:ascii="Consolas" w:hAnsi="Consolas"/>
+        </w:rPr>
+      </w:pPr>
+      <w:r>
+        <w:rPr>
+          <w:rFonts w:ascii="Consolas" w:hAnsi="Consolas"/>
+        </w:rPr>
+        <w:t>}</w:t>
+      </w:r>
+    </w:p>
+    <w:p/>
     <w:p>
       <w:pPr>
         <w:pStyle w:val="Heading2"/>
@@ -3408,6 +4014,7 @@
           <w:rFonts w:ascii="Consolas" w:hAnsi="Consolas" w:cs="Consolas"/>
           <w:color w:val="008000"/>
         </w:rPr>
+        <w:lastRenderedPageBreak/>
         <w:t xml:space="preserve">//... </w:t>
       </w:r>
     </w:p>
@@ -3695,7 +4302,84 @@
         <w:t>PWM</w:t>
       </w:r>
     </w:p>
-    <w:p/>
+    <w:p>
+      <w:pPr>
+        <w:pStyle w:val="Heading2"/>
+        <w:numPr>
+          <w:ilvl w:val="1"/>
+          <w:numId w:val="7"/>
+        </w:numPr>
+        <w:ind w:left="567" w:hanging="567"/>
+        <w:rPr>
+          <w:sz w:val="32"/>
+        </w:rPr>
+      </w:pPr>
+      <w:r>
+        <w:rPr>
+          <w:sz w:val="32"/>
+        </w:rPr>
+        <w:t>BMP280</w:t>
+      </w:r>
+    </w:p>
+    <w:p>
+      <w:pPr>
+        <w:pStyle w:val="Heading2"/>
+        <w:numPr>
+          <w:ilvl w:val="1"/>
+          <w:numId w:val="7"/>
+        </w:numPr>
+        <w:ind w:left="567" w:hanging="567"/>
+        <w:rPr>
+          <w:sz w:val="32"/>
+        </w:rPr>
+      </w:pPr>
+      <w:r>
+        <w:rPr>
+          <w:sz w:val="32"/>
+        </w:rPr>
+        <w:t>DHT11</w:t>
+      </w:r>
+    </w:p>
+    <w:p>
+      <w:pPr>
+        <w:pStyle w:val="Heading2"/>
+        <w:numPr>
+          <w:ilvl w:val="1"/>
+          <w:numId w:val="7"/>
+        </w:numPr>
+        <w:ind w:left="567" w:hanging="567"/>
+        <w:rPr>
+          <w:sz w:val="32"/>
+        </w:rPr>
+      </w:pPr>
+      <w:r>
+        <w:rPr>
+          <w:sz w:val="32"/>
+        </w:rPr>
+        <w:t>Bluetooth</w:t>
+      </w:r>
+    </w:p>
+    <w:p>
+      <w:pPr>
+        <w:pStyle w:val="Heading2"/>
+        <w:numPr>
+          <w:ilvl w:val="1"/>
+          <w:numId w:val="7"/>
+        </w:numPr>
+        <w:ind w:left="567" w:hanging="567"/>
+        <w:rPr>
+          <w:sz w:val="32"/>
+        </w:rPr>
+      </w:pPr>
+      <w:r>
+        <w:rPr>
+          <w:sz w:val="32"/>
+        </w:rPr>
+        <w:t>Screen</w:t>
+      </w:r>
+      <w:bookmarkStart w:id="0" w:name="_GoBack"/>
+      <w:bookmarkEnd w:id="0"/>
+    </w:p>
     <w:p/>
     <w:p>
       <w:pPr>
@@ -3729,10 +4413,7 @@
         <w:t xml:space="preserve"> </w:t>
       </w:r>
       <w:r>
-        <w:rPr>
-          <w:color w:val="ED7D31" w:themeColor="accent2"/>
-        </w:rPr>
-        <w:t>In the table below there are a few items and functions which will be considered in failure analysis. In the left column there is the item name, and in the right column the gravity of this item’s failure.</w:t>
+        <w:t>The table below presents items or functionalities together with their importance for the project’s operation.</w:t>
       </w:r>
     </w:p>
     <w:tbl>
@@ -3834,7 +4515,6 @@
               <w:jc w:val="center"/>
             </w:pPr>
             <w:r>
-              <w:lastRenderedPageBreak/>
               <w:t>Power supply</w:t>
             </w:r>
           </w:p>
@@ -3867,6 +4547,18 @@
             </w:pPr>
             <w:r>
               <w:t>Screen</w:t>
+            </w:r>
+            <w:r>
+              <w:t xml:space="preserve"> &amp; I</w:t>
+            </w:r>
+            <w:r>
+              <w:rPr>
+                <w:vertAlign w:val="superscript"/>
+              </w:rPr>
+              <w:t>2</w:t>
+            </w:r>
+            <w:r>
+              <w:t>C converter</w:t>
             </w:r>
           </w:p>
         </w:tc>
@@ -4073,6 +4765,7 @@
         <w:jc w:val="both"/>
       </w:pPr>
       <w:r>
+        <w:lastRenderedPageBreak/>
         <w:t>Using a button</w:t>
       </w:r>
     </w:p>
@@ -4170,9 +4863,6 @@
     <w:p>
       <w:pPr>
         <w:jc w:val="both"/>
-        <w:rPr>
-          <w:color w:val="ED7D31" w:themeColor="accent2"/>
-        </w:rPr>
       </w:pPr>
       <w:r>
         <w:t xml:space="preserve">Power supply failure can be detected in a number of ways, for example </w:t>
@@ -4184,27 +4874,42 @@
         <w:t>LED or screen</w:t>
       </w:r>
       <w:r>
-        <w:t xml:space="preserve"> may flicker. </w:t>
-      </w:r>
-      <w:r>
-        <w:rPr>
-          <w:color w:val="ED7D31" w:themeColor="accent2"/>
-        </w:rPr>
-        <w:t>Power‐related faults may also arise when a short in the system is caused, for example from power rail to ground. This may happen either by putting a jumper in the incorrect place, or dropping a piece of metal on the board.</w:t>
+        <w:t xml:space="preserve"> may flicker.</w:t>
+      </w:r>
+      <w:r>
+        <w:t xml:space="preserve"> </w:t>
+      </w:r>
+      <w:r>
+        <w:t xml:space="preserve">Power‐related faults may also </w:t>
+      </w:r>
+      <w:r>
+        <w:t xml:space="preserve">appear when a short is caused by making improper electrical connections, such as connecting Vin pin to the ground. </w:t>
+      </w:r>
+      <w:r>
+        <w:t xml:space="preserve">This may happen either by putting </w:t>
+      </w:r>
+      <w:r>
+        <w:t xml:space="preserve">cables </w:t>
+      </w:r>
+      <w:r>
+        <w:t>in the incorrect place</w:t>
+      </w:r>
+      <w:r>
+        <w:t>s</w:t>
+      </w:r>
+      <w:r>
+        <w:t>, or dropping a piece of metal on the board.</w:t>
       </w:r>
     </w:p>
     <w:p>
       <w:pPr>
         <w:jc w:val="both"/>
-        <w:rPr>
-          <w:color w:val="ED7D31" w:themeColor="accent2"/>
-        </w:rPr>
-      </w:pPr>
-      <w:r>
-        <w:rPr>
-          <w:color w:val="ED7D31" w:themeColor="accent2"/>
-        </w:rPr>
-        <w:t>A microcontroller failure would probably be easy to detect, as most likely it would be a complete failure of the chip, not just a small part of the chip. </w:t>
+      </w:pPr>
+      <w:r>
+        <w:t>A microcontroller failure would probably be easy to detect, as most likely it would be a complete failure of the chip</w:t>
+      </w:r>
+      <w:r>
+        <w:t>.</w:t>
       </w:r>
     </w:p>
     <w:p>
@@ -4212,7 +4917,25 @@
         <w:jc w:val="both"/>
       </w:pPr>
       <w:r>
-        <w:t>Screen’s failure would be easily noticeable, since it would either have problems with backlight or displaying the content properly.</w:t>
+        <w:t>Screen’s</w:t>
+      </w:r>
+      <w:r>
+        <w:t xml:space="preserve"> or I</w:t>
+      </w:r>
+      <w:r>
+        <w:rPr>
+          <w:vertAlign w:val="superscript"/>
+        </w:rPr>
+        <w:t>2</w:t>
+      </w:r>
+      <w:r>
+        <w:t>C converter</w:t>
+      </w:r>
+      <w:r>
+        <w:t>’s</w:t>
+      </w:r>
+      <w:r>
+        <w:t xml:space="preserve"> failure would be easily noticeable, since it would either have problems with backlight or displaying the content properly.</w:t>
       </w:r>
     </w:p>
     <w:p>
@@ -4239,7 +4962,6 @@
         <w:jc w:val="both"/>
       </w:pPr>
       <w:r>
-        <w:lastRenderedPageBreak/>
         <w:t>Sensors could stop responding altogether or start giving wrong readings. The 2</w:t>
       </w:r>
       <w:r>
@@ -4339,6 +5061,7 @@
         <w:rPr>
           <w:lang w:val="nl-NL"/>
         </w:rPr>
+        <w:lastRenderedPageBreak/>
         <w:t>DHT11 Datasheet (</w:t>
       </w:r>
       <w:hyperlink r:id="rId10" w:history="1">
@@ -7484,6 +8207,16 @@
       <w:szCs w:val="18"/>
     </w:rPr>
   </w:style>
+  <w:style w:type="character" w:customStyle="1" w:styleId="pl-en">
+    <w:name w:val="pl-en"/>
+    <w:basedOn w:val="DefaultParagraphFont"/>
+    <w:rsid w:val="005C0957"/>
+  </w:style>
+  <w:style w:type="character" w:customStyle="1" w:styleId="pl-c1">
+    <w:name w:val="pl-c1"/>
+    <w:basedOn w:val="DefaultParagraphFont"/>
+    <w:rsid w:val="005C0957"/>
+  </w:style>
 </w:styles>
 </file>
 
@@ -7787,7 +8520,7 @@
 </file>
 
 <file path=customXml/itemProps1.xml><?xml version="1.0" encoding="utf-8"?>
-<ds:datastoreItem xmlns:ds="http://schemas.openxmlformats.org/officeDocument/2006/customXml" ds:itemID="{E85AA16C-4A16-40D8-8E9D-64583C78D57C}">
+<ds:datastoreItem xmlns:ds="http://schemas.openxmlformats.org/officeDocument/2006/customXml" ds:itemID="{326C28F8-BBDA-458D-8938-DBDB86D72CFF}">
   <ds:schemaRefs>
     <ds:schemaRef ds:uri="http://schemas.openxmlformats.org/officeDocument/2006/bibliography"/>
   </ds:schemaRefs>

</xml_diff>

<commit_message>
Zmiana na hardware SPI, usuniecie zbednych bibliotek. Aktualizacja dokumentacji dotyczacej USARTa.
</commit_message>
<xml_diff>
--- a/dokumentacja.docx
+++ b/dokumentacja.docx
@@ -3473,15 +3473,7 @@
           <w:color w:val="000000"/>
           <w:szCs w:val="19"/>
         </w:rPr>
-        <w:t xml:space="preserve"> </w:t>
-      </w:r>
-      <w:r>
-        <w:rPr>
-          <w:rFonts w:ascii="Consolas" w:hAnsi="Consolas" w:cs="Consolas"/>
-          <w:color w:val="000000"/>
-          <w:szCs w:val="19"/>
-        </w:rPr>
-        <w:t>{</w:t>
+        <w:t xml:space="preserve"> {</w:t>
       </w:r>
     </w:p>
     <w:p>
@@ -4266,6 +4258,1624 @@
     </w:p>
     <w:p>
       <w:pPr>
+        <w:jc w:val="both"/>
+      </w:pPr>
+      <w:r>
+        <w:t>To send data via UART we have to first check if the</w:t>
+      </w:r>
+      <w:r>
+        <w:t xml:space="preserve"> USART Data Register Empty</w:t>
+      </w:r>
+      <w:r>
+        <w:t xml:space="preserve"> (UDRE0) bit is set to</w:t>
+      </w:r>
+      <w:r>
+        <w:t xml:space="preserve"> 0. If so, we can load the data into the </w:t>
+      </w:r>
+      <w:r>
+        <w:t>USART transmit data buffer register</w:t>
+      </w:r>
+      <w:r>
+        <w:t xml:space="preserve">. In case of 9-bit characters the highest bit has to be manually put into the </w:t>
+      </w:r>
+      <w:r>
+        <w:t>Transmit Data Bit 8</w:t>
+      </w:r>
+      <w:r>
+        <w:t xml:space="preserve"> (TXB80)</w:t>
+      </w:r>
+      <w:r>
+        <w:t>. Example:</w:t>
+      </w:r>
+    </w:p>
+    <w:p>
+      <w:pPr>
+        <w:autoSpaceDE w:val="0"/>
+        <w:autoSpaceDN w:val="0"/>
+        <w:adjustRightInd w:val="0"/>
+        <w:spacing w:after="0" w:line="240" w:lineRule="auto"/>
+        <w:rPr>
+          <w:rFonts w:ascii="Consolas" w:hAnsi="Consolas" w:cs="Consolas"/>
+          <w:color w:val="000000"/>
+          <w:sz w:val="19"/>
+          <w:szCs w:val="19"/>
+        </w:rPr>
+      </w:pPr>
+      <w:r>
+        <w:rPr>
+          <w:rFonts w:ascii="Consolas" w:hAnsi="Consolas" w:cs="Consolas"/>
+          <w:color w:val="0000FF"/>
+          <w:sz w:val="19"/>
+          <w:szCs w:val="19"/>
+        </w:rPr>
+        <w:t>void</w:t>
+      </w:r>
+      <w:r>
+        <w:rPr>
+          <w:rFonts w:ascii="Consolas" w:hAnsi="Consolas" w:cs="Consolas"/>
+          <w:color w:val="000000"/>
+          <w:sz w:val="19"/>
+          <w:szCs w:val="19"/>
+        </w:rPr>
+        <w:t xml:space="preserve"> </w:t>
+      </w:r>
+      <w:proofErr w:type="spellStart"/>
+      <w:r>
+        <w:rPr>
+          <w:rFonts w:ascii="Consolas" w:hAnsi="Consolas" w:cs="Consolas"/>
+          <w:color w:val="000000"/>
+          <w:sz w:val="19"/>
+          <w:szCs w:val="19"/>
+        </w:rPr>
+        <w:t>USART_Transmit</w:t>
+      </w:r>
+      <w:proofErr w:type="spellEnd"/>
+      <w:r>
+        <w:rPr>
+          <w:rFonts w:ascii="Consolas" w:hAnsi="Consolas" w:cs="Consolas"/>
+          <w:color w:val="000000"/>
+          <w:sz w:val="19"/>
+          <w:szCs w:val="19"/>
+        </w:rPr>
+        <w:t>(</w:t>
+      </w:r>
+      <w:r>
+        <w:rPr>
+          <w:rFonts w:ascii="Consolas" w:hAnsi="Consolas" w:cs="Consolas"/>
+          <w:color w:val="0000FF"/>
+          <w:sz w:val="19"/>
+          <w:szCs w:val="19"/>
+        </w:rPr>
+        <w:t>unsigned</w:t>
+      </w:r>
+      <w:r>
+        <w:rPr>
+          <w:rFonts w:ascii="Consolas" w:hAnsi="Consolas" w:cs="Consolas"/>
+          <w:color w:val="000000"/>
+          <w:sz w:val="19"/>
+          <w:szCs w:val="19"/>
+        </w:rPr>
+        <w:t xml:space="preserve"> </w:t>
+      </w:r>
+      <w:r>
+        <w:rPr>
+          <w:rFonts w:ascii="Consolas" w:hAnsi="Consolas" w:cs="Consolas"/>
+          <w:color w:val="0000FF"/>
+          <w:sz w:val="19"/>
+          <w:szCs w:val="19"/>
+        </w:rPr>
+        <w:t>int</w:t>
+      </w:r>
+      <w:r>
+        <w:rPr>
+          <w:rFonts w:ascii="Consolas" w:hAnsi="Consolas" w:cs="Consolas"/>
+          <w:color w:val="000000"/>
+          <w:sz w:val="19"/>
+          <w:szCs w:val="19"/>
+        </w:rPr>
+        <w:t xml:space="preserve"> </w:t>
+      </w:r>
+      <w:r>
+        <w:rPr>
+          <w:rFonts w:ascii="Consolas" w:hAnsi="Consolas" w:cs="Consolas"/>
+          <w:color w:val="808080"/>
+          <w:sz w:val="19"/>
+          <w:szCs w:val="19"/>
+        </w:rPr>
+        <w:t>data</w:t>
+      </w:r>
+      <w:r>
+        <w:rPr>
+          <w:rFonts w:ascii="Consolas" w:hAnsi="Consolas" w:cs="Consolas"/>
+          <w:color w:val="000000"/>
+          <w:sz w:val="19"/>
+          <w:szCs w:val="19"/>
+        </w:rPr>
+        <w:t>)</w:t>
+      </w:r>
+      <w:r>
+        <w:rPr>
+          <w:rFonts w:ascii="Consolas" w:hAnsi="Consolas" w:cs="Consolas"/>
+          <w:color w:val="000000"/>
+          <w:sz w:val="19"/>
+          <w:szCs w:val="19"/>
+        </w:rPr>
+        <w:t xml:space="preserve"> </w:t>
+      </w:r>
+      <w:r>
+        <w:rPr>
+          <w:rFonts w:ascii="Consolas" w:hAnsi="Consolas" w:cs="Consolas"/>
+          <w:color w:val="000000"/>
+          <w:sz w:val="19"/>
+          <w:szCs w:val="19"/>
+        </w:rPr>
+        <w:t>{</w:t>
+      </w:r>
+    </w:p>
+    <w:p>
+      <w:pPr>
+        <w:autoSpaceDE w:val="0"/>
+        <w:autoSpaceDN w:val="0"/>
+        <w:adjustRightInd w:val="0"/>
+        <w:spacing w:after="0" w:line="240" w:lineRule="auto"/>
+        <w:rPr>
+          <w:rFonts w:ascii="Consolas" w:hAnsi="Consolas" w:cs="Consolas"/>
+          <w:color w:val="000000"/>
+          <w:sz w:val="19"/>
+          <w:szCs w:val="19"/>
+        </w:rPr>
+      </w:pPr>
+      <w:r>
+        <w:rPr>
+          <w:rFonts w:ascii="Consolas" w:hAnsi="Consolas" w:cs="Consolas"/>
+          <w:color w:val="000000"/>
+          <w:sz w:val="19"/>
+          <w:szCs w:val="19"/>
+        </w:rPr>
+        <w:tab/>
+      </w:r>
+      <w:r>
+        <w:rPr>
+          <w:rFonts w:ascii="Consolas" w:hAnsi="Consolas" w:cs="Consolas"/>
+          <w:color w:val="008000"/>
+          <w:sz w:val="19"/>
+          <w:szCs w:val="19"/>
+        </w:rPr>
+        <w:t>/* Wait for empty transmit buffer */</w:t>
+      </w:r>
+    </w:p>
+    <w:p>
+      <w:pPr>
+        <w:autoSpaceDE w:val="0"/>
+        <w:autoSpaceDN w:val="0"/>
+        <w:adjustRightInd w:val="0"/>
+        <w:spacing w:after="0" w:line="240" w:lineRule="auto"/>
+        <w:rPr>
+          <w:rFonts w:ascii="Consolas" w:hAnsi="Consolas" w:cs="Consolas"/>
+          <w:color w:val="000000"/>
+          <w:sz w:val="19"/>
+          <w:szCs w:val="19"/>
+        </w:rPr>
+      </w:pPr>
+      <w:r>
+        <w:rPr>
+          <w:rFonts w:ascii="Consolas" w:hAnsi="Consolas" w:cs="Consolas"/>
+          <w:color w:val="000000"/>
+          <w:sz w:val="19"/>
+          <w:szCs w:val="19"/>
+        </w:rPr>
+        <w:tab/>
+      </w:r>
+      <w:r>
+        <w:rPr>
+          <w:rFonts w:ascii="Consolas" w:hAnsi="Consolas" w:cs="Consolas"/>
+          <w:color w:val="0000FF"/>
+          <w:sz w:val="19"/>
+          <w:szCs w:val="19"/>
+        </w:rPr>
+        <w:t>while</w:t>
+      </w:r>
+      <w:r>
+        <w:rPr>
+          <w:rFonts w:ascii="Consolas" w:hAnsi="Consolas" w:cs="Consolas"/>
+          <w:color w:val="000000"/>
+          <w:sz w:val="19"/>
+          <w:szCs w:val="19"/>
+        </w:rPr>
+        <w:t xml:space="preserve"> (!(UCSR</w:t>
+      </w:r>
+      <w:r>
+        <w:rPr>
+          <w:rFonts w:ascii="Consolas" w:hAnsi="Consolas" w:cs="Consolas"/>
+          <w:color w:val="000000"/>
+          <w:sz w:val="19"/>
+          <w:szCs w:val="19"/>
+        </w:rPr>
+        <w:t>0</w:t>
+      </w:r>
+      <w:r>
+        <w:rPr>
+          <w:rFonts w:ascii="Consolas" w:hAnsi="Consolas" w:cs="Consolas"/>
+          <w:color w:val="000000"/>
+          <w:sz w:val="19"/>
+          <w:szCs w:val="19"/>
+        </w:rPr>
+        <w:t>A &amp; (1 &lt;&lt; UDRE</w:t>
+      </w:r>
+      <w:r>
+        <w:rPr>
+          <w:rFonts w:ascii="Consolas" w:hAnsi="Consolas" w:cs="Consolas"/>
+          <w:color w:val="000000"/>
+          <w:sz w:val="19"/>
+          <w:szCs w:val="19"/>
+        </w:rPr>
+        <w:t>0</w:t>
+      </w:r>
+      <w:r>
+        <w:rPr>
+          <w:rFonts w:ascii="Consolas" w:hAnsi="Consolas" w:cs="Consolas"/>
+          <w:color w:val="000000"/>
+          <w:sz w:val="19"/>
+          <w:szCs w:val="19"/>
+        </w:rPr>
+        <w:t>))))</w:t>
+      </w:r>
+    </w:p>
+    <w:p>
+      <w:pPr>
+        <w:autoSpaceDE w:val="0"/>
+        <w:autoSpaceDN w:val="0"/>
+        <w:adjustRightInd w:val="0"/>
+        <w:spacing w:after="0" w:line="240" w:lineRule="auto"/>
+        <w:rPr>
+          <w:rFonts w:ascii="Consolas" w:hAnsi="Consolas" w:cs="Consolas"/>
+          <w:color w:val="000000"/>
+          <w:sz w:val="19"/>
+          <w:szCs w:val="19"/>
+        </w:rPr>
+      </w:pPr>
+      <w:r>
+        <w:rPr>
+          <w:rFonts w:ascii="Consolas" w:hAnsi="Consolas" w:cs="Consolas"/>
+          <w:color w:val="000000"/>
+          <w:sz w:val="19"/>
+          <w:szCs w:val="19"/>
+        </w:rPr>
+        <w:tab/>
+        <w:t>;</w:t>
+      </w:r>
+    </w:p>
+    <w:p>
+      <w:pPr>
+        <w:autoSpaceDE w:val="0"/>
+        <w:autoSpaceDN w:val="0"/>
+        <w:adjustRightInd w:val="0"/>
+        <w:spacing w:after="0" w:line="240" w:lineRule="auto"/>
+        <w:rPr>
+          <w:rFonts w:ascii="Consolas" w:hAnsi="Consolas" w:cs="Consolas"/>
+          <w:color w:val="000000"/>
+          <w:sz w:val="19"/>
+          <w:szCs w:val="19"/>
+        </w:rPr>
+      </w:pPr>
+      <w:r>
+        <w:rPr>
+          <w:rFonts w:ascii="Consolas" w:hAnsi="Consolas" w:cs="Consolas"/>
+          <w:color w:val="000000"/>
+          <w:sz w:val="19"/>
+          <w:szCs w:val="19"/>
+        </w:rPr>
+        <w:tab/>
+      </w:r>
+      <w:r>
+        <w:rPr>
+          <w:rFonts w:ascii="Consolas" w:hAnsi="Consolas" w:cs="Consolas"/>
+          <w:color w:val="008000"/>
+          <w:sz w:val="19"/>
+          <w:szCs w:val="19"/>
+        </w:rPr>
+        <w:t>/* Copy 9th bit to TXB8 */</w:t>
+      </w:r>
+    </w:p>
+    <w:p>
+      <w:pPr>
+        <w:autoSpaceDE w:val="0"/>
+        <w:autoSpaceDN w:val="0"/>
+        <w:adjustRightInd w:val="0"/>
+        <w:spacing w:after="0" w:line="240" w:lineRule="auto"/>
+        <w:rPr>
+          <w:rFonts w:ascii="Consolas" w:hAnsi="Consolas" w:cs="Consolas"/>
+          <w:color w:val="000000"/>
+          <w:sz w:val="19"/>
+          <w:szCs w:val="19"/>
+        </w:rPr>
+      </w:pPr>
+      <w:r>
+        <w:rPr>
+          <w:rFonts w:ascii="Consolas" w:hAnsi="Consolas" w:cs="Consolas"/>
+          <w:color w:val="000000"/>
+          <w:sz w:val="19"/>
+          <w:szCs w:val="19"/>
+        </w:rPr>
+        <w:tab/>
+        <w:t>UCSR</w:t>
+      </w:r>
+      <w:r>
+        <w:rPr>
+          <w:rFonts w:ascii="Consolas" w:hAnsi="Consolas" w:cs="Consolas"/>
+          <w:color w:val="000000"/>
+          <w:sz w:val="19"/>
+          <w:szCs w:val="19"/>
+        </w:rPr>
+        <w:t>0</w:t>
+      </w:r>
+      <w:r>
+        <w:rPr>
+          <w:rFonts w:ascii="Consolas" w:hAnsi="Consolas" w:cs="Consolas"/>
+          <w:color w:val="000000"/>
+          <w:sz w:val="19"/>
+          <w:szCs w:val="19"/>
+        </w:rPr>
+        <w:t>B &amp;= ~(1 &lt;&lt; TXB8);</w:t>
+      </w:r>
+    </w:p>
+    <w:p>
+      <w:pPr>
+        <w:autoSpaceDE w:val="0"/>
+        <w:autoSpaceDN w:val="0"/>
+        <w:adjustRightInd w:val="0"/>
+        <w:spacing w:after="0" w:line="240" w:lineRule="auto"/>
+        <w:rPr>
+          <w:rFonts w:ascii="Consolas" w:hAnsi="Consolas" w:cs="Consolas"/>
+          <w:color w:val="000000"/>
+          <w:sz w:val="19"/>
+          <w:szCs w:val="19"/>
+        </w:rPr>
+      </w:pPr>
+      <w:r>
+        <w:rPr>
+          <w:rFonts w:ascii="Consolas" w:hAnsi="Consolas" w:cs="Consolas"/>
+          <w:color w:val="000000"/>
+          <w:sz w:val="19"/>
+          <w:szCs w:val="19"/>
+        </w:rPr>
+        <w:tab/>
+      </w:r>
+      <w:r>
+        <w:rPr>
+          <w:rFonts w:ascii="Consolas" w:hAnsi="Consolas" w:cs="Consolas"/>
+          <w:color w:val="0000FF"/>
+          <w:sz w:val="19"/>
+          <w:szCs w:val="19"/>
+        </w:rPr>
+        <w:t>if</w:t>
+      </w:r>
+      <w:r>
+        <w:rPr>
+          <w:rFonts w:ascii="Consolas" w:hAnsi="Consolas" w:cs="Consolas"/>
+          <w:color w:val="000000"/>
+          <w:sz w:val="19"/>
+          <w:szCs w:val="19"/>
+        </w:rPr>
+        <w:t xml:space="preserve"> (</w:t>
+      </w:r>
+      <w:r>
+        <w:rPr>
+          <w:rFonts w:ascii="Consolas" w:hAnsi="Consolas" w:cs="Consolas"/>
+          <w:color w:val="808080"/>
+          <w:sz w:val="19"/>
+          <w:szCs w:val="19"/>
+        </w:rPr>
+        <w:t>data</w:t>
+      </w:r>
+      <w:r>
+        <w:rPr>
+          <w:rFonts w:ascii="Consolas" w:hAnsi="Consolas" w:cs="Consolas"/>
+          <w:color w:val="000000"/>
+          <w:sz w:val="19"/>
+          <w:szCs w:val="19"/>
+        </w:rPr>
+        <w:t xml:space="preserve"> &amp; 0x0100)</w:t>
+      </w:r>
+    </w:p>
+    <w:p>
+      <w:pPr>
+        <w:autoSpaceDE w:val="0"/>
+        <w:autoSpaceDN w:val="0"/>
+        <w:adjustRightInd w:val="0"/>
+        <w:spacing w:after="0" w:line="240" w:lineRule="auto"/>
+        <w:rPr>
+          <w:rFonts w:ascii="Consolas" w:hAnsi="Consolas" w:cs="Consolas"/>
+          <w:color w:val="000000"/>
+          <w:sz w:val="19"/>
+          <w:szCs w:val="19"/>
+        </w:rPr>
+      </w:pPr>
+      <w:r>
+        <w:rPr>
+          <w:rFonts w:ascii="Consolas" w:hAnsi="Consolas" w:cs="Consolas"/>
+          <w:color w:val="000000"/>
+          <w:sz w:val="19"/>
+          <w:szCs w:val="19"/>
+        </w:rPr>
+        <w:tab/>
+      </w:r>
+      <w:r>
+        <w:rPr>
+          <w:rFonts w:ascii="Consolas" w:hAnsi="Consolas" w:cs="Consolas"/>
+          <w:color w:val="000000"/>
+          <w:sz w:val="19"/>
+          <w:szCs w:val="19"/>
+        </w:rPr>
+        <w:tab/>
+        <w:t>UCSR</w:t>
+      </w:r>
+      <w:r>
+        <w:rPr>
+          <w:rFonts w:ascii="Consolas" w:hAnsi="Consolas" w:cs="Consolas"/>
+          <w:color w:val="000000"/>
+          <w:sz w:val="19"/>
+          <w:szCs w:val="19"/>
+        </w:rPr>
+        <w:t>0</w:t>
+      </w:r>
+      <w:r>
+        <w:rPr>
+          <w:rFonts w:ascii="Consolas" w:hAnsi="Consolas" w:cs="Consolas"/>
+          <w:color w:val="000000"/>
+          <w:sz w:val="19"/>
+          <w:szCs w:val="19"/>
+        </w:rPr>
+        <w:t>B |= (1 &lt;&lt; TXB8</w:t>
+      </w:r>
+      <w:r>
+        <w:rPr>
+          <w:rFonts w:ascii="Consolas" w:hAnsi="Consolas" w:cs="Consolas"/>
+          <w:color w:val="000000"/>
+          <w:sz w:val="19"/>
+          <w:szCs w:val="19"/>
+        </w:rPr>
+        <w:t>0</w:t>
+      </w:r>
+      <w:r>
+        <w:rPr>
+          <w:rFonts w:ascii="Consolas" w:hAnsi="Consolas" w:cs="Consolas"/>
+          <w:color w:val="000000"/>
+          <w:sz w:val="19"/>
+          <w:szCs w:val="19"/>
+        </w:rPr>
+        <w:t>);</w:t>
+      </w:r>
+    </w:p>
+    <w:p>
+      <w:pPr>
+        <w:autoSpaceDE w:val="0"/>
+        <w:autoSpaceDN w:val="0"/>
+        <w:adjustRightInd w:val="0"/>
+        <w:spacing w:after="0" w:line="240" w:lineRule="auto"/>
+        <w:rPr>
+          <w:rFonts w:ascii="Consolas" w:hAnsi="Consolas" w:cs="Consolas"/>
+          <w:color w:val="000000"/>
+          <w:sz w:val="19"/>
+          <w:szCs w:val="19"/>
+        </w:rPr>
+      </w:pPr>
+      <w:r>
+        <w:rPr>
+          <w:rFonts w:ascii="Consolas" w:hAnsi="Consolas" w:cs="Consolas"/>
+          <w:color w:val="000000"/>
+          <w:sz w:val="19"/>
+          <w:szCs w:val="19"/>
+        </w:rPr>
+        <w:tab/>
+      </w:r>
+      <w:r>
+        <w:rPr>
+          <w:rFonts w:ascii="Consolas" w:hAnsi="Consolas" w:cs="Consolas"/>
+          <w:color w:val="008000"/>
+          <w:sz w:val="19"/>
+          <w:szCs w:val="19"/>
+        </w:rPr>
+        <w:t>/* Put data into buffer, sends the data */</w:t>
+      </w:r>
+    </w:p>
+    <w:p>
+      <w:pPr>
+        <w:autoSpaceDE w:val="0"/>
+        <w:autoSpaceDN w:val="0"/>
+        <w:adjustRightInd w:val="0"/>
+        <w:spacing w:after="0" w:line="240" w:lineRule="auto"/>
+        <w:rPr>
+          <w:rFonts w:ascii="Consolas" w:hAnsi="Consolas" w:cs="Consolas"/>
+          <w:color w:val="000000"/>
+          <w:sz w:val="19"/>
+          <w:szCs w:val="19"/>
+        </w:rPr>
+      </w:pPr>
+      <w:r>
+        <w:rPr>
+          <w:rFonts w:ascii="Consolas" w:hAnsi="Consolas" w:cs="Consolas"/>
+          <w:color w:val="000000"/>
+          <w:sz w:val="19"/>
+          <w:szCs w:val="19"/>
+        </w:rPr>
+        <w:tab/>
+        <w:t>UDR</w:t>
+      </w:r>
+      <w:r>
+        <w:rPr>
+          <w:rFonts w:ascii="Consolas" w:hAnsi="Consolas" w:cs="Consolas"/>
+          <w:color w:val="000000"/>
+          <w:sz w:val="19"/>
+          <w:szCs w:val="19"/>
+        </w:rPr>
+        <w:t>0</w:t>
+      </w:r>
+      <w:r>
+        <w:rPr>
+          <w:rFonts w:ascii="Consolas" w:hAnsi="Consolas" w:cs="Consolas"/>
+          <w:color w:val="000000"/>
+          <w:sz w:val="19"/>
+          <w:szCs w:val="19"/>
+        </w:rPr>
+        <w:t xml:space="preserve"> = </w:t>
+      </w:r>
+      <w:r>
+        <w:rPr>
+          <w:rFonts w:ascii="Consolas" w:hAnsi="Consolas" w:cs="Consolas"/>
+          <w:color w:val="808080"/>
+          <w:sz w:val="19"/>
+          <w:szCs w:val="19"/>
+        </w:rPr>
+        <w:t>data</w:t>
+      </w:r>
+      <w:r>
+        <w:rPr>
+          <w:rFonts w:ascii="Consolas" w:hAnsi="Consolas" w:cs="Consolas"/>
+          <w:color w:val="000000"/>
+          <w:sz w:val="19"/>
+          <w:szCs w:val="19"/>
+        </w:rPr>
+        <w:t>;</w:t>
+      </w:r>
+    </w:p>
+    <w:p>
+      <w:pPr>
+        <w:rPr>
+          <w:rFonts w:ascii="Consolas" w:hAnsi="Consolas" w:cs="Consolas"/>
+          <w:color w:val="000000"/>
+          <w:sz w:val="19"/>
+          <w:szCs w:val="19"/>
+        </w:rPr>
+      </w:pPr>
+      <w:r>
+        <w:rPr>
+          <w:rFonts w:ascii="Consolas" w:hAnsi="Consolas" w:cs="Consolas"/>
+          <w:color w:val="000000"/>
+          <w:sz w:val="19"/>
+          <w:szCs w:val="19"/>
+        </w:rPr>
+        <w:t>}</w:t>
+      </w:r>
+    </w:p>
+    <w:p>
+      <w:pPr>
+        <w:jc w:val="both"/>
+      </w:pPr>
+      <w:r>
+        <w:t xml:space="preserve">To receive data via UART </w:t>
+      </w:r>
+      <w:r>
+        <w:t xml:space="preserve">we have to first check if </w:t>
+      </w:r>
+      <w:r>
+        <w:t xml:space="preserve">there have been no errors during transmission. To do that, we have to check that </w:t>
+      </w:r>
+      <w:r>
+        <w:t>USART Parity Error</w:t>
+      </w:r>
+      <w:r>
+        <w:t xml:space="preserve"> (UPE0) and </w:t>
+      </w:r>
+      <w:r>
+        <w:t>Frame Error</w:t>
+      </w:r>
+      <w:r>
+        <w:t xml:space="preserve"> (FE0) bits are set to 0. If so, we can check if </w:t>
+      </w:r>
+      <w:r>
+        <w:t xml:space="preserve">there’s data available for us </w:t>
+      </w:r>
+      <w:r>
+        <w:t xml:space="preserve">by determining </w:t>
+      </w:r>
+      <w:proofErr w:type="spellStart"/>
+      <w:r>
+        <w:t>wheter</w:t>
+      </w:r>
+      <w:proofErr w:type="spellEnd"/>
+      <w:r>
+        <w:t xml:space="preserve"> </w:t>
+      </w:r>
+      <w:r>
+        <w:t>USART Receive Complete</w:t>
+      </w:r>
+      <w:r>
+        <w:t xml:space="preserve"> is set to 1. If that’s true we can read data from </w:t>
+      </w:r>
+      <w:r>
+        <w:t>USART receive data buffer register</w:t>
+      </w:r>
+      <w:r>
+        <w:t xml:space="preserve"> (</w:t>
+      </w:r>
+      <w:r>
+        <w:t>UDR</w:t>
+      </w:r>
+      <w:r>
+        <w:t>0) and optionally the Receive Data Bit 8 (RXB80), if we want to receive 9 bits of data. Example:</w:t>
+      </w:r>
+    </w:p>
+    <w:p>
+      <w:pPr>
+        <w:autoSpaceDE w:val="0"/>
+        <w:autoSpaceDN w:val="0"/>
+        <w:adjustRightInd w:val="0"/>
+        <w:spacing w:after="0" w:line="240" w:lineRule="auto"/>
+        <w:rPr>
+          <w:rFonts w:ascii="Consolas" w:hAnsi="Consolas" w:cs="Consolas"/>
+          <w:color w:val="000000"/>
+          <w:sz w:val="19"/>
+          <w:szCs w:val="19"/>
+        </w:rPr>
+      </w:pPr>
+      <w:r>
+        <w:rPr>
+          <w:rFonts w:ascii="Consolas" w:hAnsi="Consolas" w:cs="Consolas"/>
+          <w:color w:val="0000FF"/>
+          <w:sz w:val="19"/>
+          <w:szCs w:val="19"/>
+        </w:rPr>
+        <w:t>unsigned</w:t>
+      </w:r>
+      <w:r>
+        <w:rPr>
+          <w:rFonts w:ascii="Consolas" w:hAnsi="Consolas" w:cs="Consolas"/>
+          <w:color w:val="000000"/>
+          <w:sz w:val="19"/>
+          <w:szCs w:val="19"/>
+        </w:rPr>
+        <w:t xml:space="preserve"> </w:t>
+      </w:r>
+      <w:r>
+        <w:rPr>
+          <w:rFonts w:ascii="Consolas" w:hAnsi="Consolas" w:cs="Consolas"/>
+          <w:color w:val="0000FF"/>
+          <w:sz w:val="19"/>
+          <w:szCs w:val="19"/>
+        </w:rPr>
+        <w:t>int</w:t>
+      </w:r>
+      <w:r>
+        <w:rPr>
+          <w:rFonts w:ascii="Consolas" w:hAnsi="Consolas" w:cs="Consolas"/>
+          <w:color w:val="000000"/>
+          <w:sz w:val="19"/>
+          <w:szCs w:val="19"/>
+        </w:rPr>
+        <w:t xml:space="preserve"> </w:t>
+      </w:r>
+      <w:proofErr w:type="spellStart"/>
+      <w:r>
+        <w:rPr>
+          <w:rFonts w:ascii="Consolas" w:hAnsi="Consolas" w:cs="Consolas"/>
+          <w:color w:val="000000"/>
+          <w:sz w:val="19"/>
+          <w:szCs w:val="19"/>
+        </w:rPr>
+        <w:t>USART_Receive</w:t>
+      </w:r>
+      <w:proofErr w:type="spellEnd"/>
+      <w:r>
+        <w:rPr>
+          <w:rFonts w:ascii="Consolas" w:hAnsi="Consolas" w:cs="Consolas"/>
+          <w:color w:val="000000"/>
+          <w:sz w:val="19"/>
+          <w:szCs w:val="19"/>
+        </w:rPr>
+        <w:t>(</w:t>
+      </w:r>
+      <w:r>
+        <w:rPr>
+          <w:rFonts w:ascii="Consolas" w:hAnsi="Consolas" w:cs="Consolas"/>
+          <w:color w:val="0000FF"/>
+          <w:sz w:val="19"/>
+          <w:szCs w:val="19"/>
+        </w:rPr>
+        <w:t>void</w:t>
+      </w:r>
+      <w:r>
+        <w:rPr>
+          <w:rFonts w:ascii="Consolas" w:hAnsi="Consolas" w:cs="Consolas"/>
+          <w:color w:val="000000"/>
+          <w:sz w:val="19"/>
+          <w:szCs w:val="19"/>
+        </w:rPr>
+        <w:t>)</w:t>
+      </w:r>
+      <w:r>
+        <w:rPr>
+          <w:rFonts w:ascii="Consolas" w:hAnsi="Consolas" w:cs="Consolas"/>
+          <w:color w:val="000000"/>
+          <w:sz w:val="19"/>
+          <w:szCs w:val="19"/>
+        </w:rPr>
+        <w:t xml:space="preserve"> </w:t>
+      </w:r>
+      <w:r>
+        <w:rPr>
+          <w:rFonts w:ascii="Consolas" w:hAnsi="Consolas" w:cs="Consolas"/>
+          <w:color w:val="000000"/>
+          <w:sz w:val="19"/>
+          <w:szCs w:val="19"/>
+        </w:rPr>
+        <w:t>{</w:t>
+      </w:r>
+    </w:p>
+    <w:p>
+      <w:pPr>
+        <w:autoSpaceDE w:val="0"/>
+        <w:autoSpaceDN w:val="0"/>
+        <w:adjustRightInd w:val="0"/>
+        <w:spacing w:after="0" w:line="240" w:lineRule="auto"/>
+        <w:rPr>
+          <w:rFonts w:ascii="Consolas" w:hAnsi="Consolas" w:cs="Consolas"/>
+          <w:color w:val="000000"/>
+          <w:sz w:val="19"/>
+          <w:szCs w:val="19"/>
+        </w:rPr>
+      </w:pPr>
+      <w:r>
+        <w:rPr>
+          <w:rFonts w:ascii="Consolas" w:hAnsi="Consolas" w:cs="Consolas"/>
+          <w:color w:val="000000"/>
+          <w:sz w:val="19"/>
+          <w:szCs w:val="19"/>
+        </w:rPr>
+        <w:tab/>
+      </w:r>
+      <w:r>
+        <w:rPr>
+          <w:rFonts w:ascii="Consolas" w:hAnsi="Consolas" w:cs="Consolas"/>
+          <w:color w:val="0000FF"/>
+          <w:sz w:val="19"/>
+          <w:szCs w:val="19"/>
+        </w:rPr>
+        <w:t>unsigned</w:t>
+      </w:r>
+      <w:r>
+        <w:rPr>
+          <w:rFonts w:ascii="Consolas" w:hAnsi="Consolas" w:cs="Consolas"/>
+          <w:color w:val="000000"/>
+          <w:sz w:val="19"/>
+          <w:szCs w:val="19"/>
+        </w:rPr>
+        <w:t xml:space="preserve"> </w:t>
+      </w:r>
+      <w:r>
+        <w:rPr>
+          <w:rFonts w:ascii="Consolas" w:hAnsi="Consolas" w:cs="Consolas"/>
+          <w:color w:val="0000FF"/>
+          <w:sz w:val="19"/>
+          <w:szCs w:val="19"/>
+        </w:rPr>
+        <w:t>char</w:t>
+      </w:r>
+      <w:r>
+        <w:rPr>
+          <w:rFonts w:ascii="Consolas" w:hAnsi="Consolas" w:cs="Consolas"/>
+          <w:color w:val="000000"/>
+          <w:sz w:val="19"/>
+          <w:szCs w:val="19"/>
+        </w:rPr>
+        <w:t xml:space="preserve"> status, </w:t>
+      </w:r>
+      <w:proofErr w:type="spellStart"/>
+      <w:r>
+        <w:rPr>
+          <w:rFonts w:ascii="Consolas" w:hAnsi="Consolas" w:cs="Consolas"/>
+          <w:color w:val="000000"/>
+          <w:sz w:val="19"/>
+          <w:szCs w:val="19"/>
+        </w:rPr>
+        <w:t>resh</w:t>
+      </w:r>
+      <w:proofErr w:type="spellEnd"/>
+      <w:r>
+        <w:rPr>
+          <w:rFonts w:ascii="Consolas" w:hAnsi="Consolas" w:cs="Consolas"/>
+          <w:color w:val="000000"/>
+          <w:sz w:val="19"/>
+          <w:szCs w:val="19"/>
+        </w:rPr>
+        <w:t xml:space="preserve">, </w:t>
+      </w:r>
+      <w:proofErr w:type="spellStart"/>
+      <w:r>
+        <w:rPr>
+          <w:rFonts w:ascii="Consolas" w:hAnsi="Consolas" w:cs="Consolas"/>
+          <w:color w:val="000000"/>
+          <w:sz w:val="19"/>
+          <w:szCs w:val="19"/>
+        </w:rPr>
+        <w:t>resl</w:t>
+      </w:r>
+      <w:proofErr w:type="spellEnd"/>
+      <w:r>
+        <w:rPr>
+          <w:rFonts w:ascii="Consolas" w:hAnsi="Consolas" w:cs="Consolas"/>
+          <w:color w:val="000000"/>
+          <w:sz w:val="19"/>
+          <w:szCs w:val="19"/>
+        </w:rPr>
+        <w:t>;</w:t>
+      </w:r>
+    </w:p>
+    <w:p>
+      <w:pPr>
+        <w:autoSpaceDE w:val="0"/>
+        <w:autoSpaceDN w:val="0"/>
+        <w:adjustRightInd w:val="0"/>
+        <w:spacing w:after="0" w:line="240" w:lineRule="auto"/>
+        <w:rPr>
+          <w:rFonts w:ascii="Consolas" w:hAnsi="Consolas" w:cs="Consolas"/>
+          <w:color w:val="000000"/>
+          <w:sz w:val="19"/>
+          <w:szCs w:val="19"/>
+        </w:rPr>
+      </w:pPr>
+      <w:r>
+        <w:rPr>
+          <w:rFonts w:ascii="Consolas" w:hAnsi="Consolas" w:cs="Consolas"/>
+          <w:color w:val="000000"/>
+          <w:sz w:val="19"/>
+          <w:szCs w:val="19"/>
+        </w:rPr>
+        <w:tab/>
+      </w:r>
+      <w:r>
+        <w:rPr>
+          <w:rFonts w:ascii="Consolas" w:hAnsi="Consolas" w:cs="Consolas"/>
+          <w:color w:val="008000"/>
+          <w:sz w:val="19"/>
+          <w:szCs w:val="19"/>
+        </w:rPr>
+        <w:t>/* Wait for data to be received */</w:t>
+      </w:r>
+    </w:p>
+    <w:p>
+      <w:pPr>
+        <w:autoSpaceDE w:val="0"/>
+        <w:autoSpaceDN w:val="0"/>
+        <w:adjustRightInd w:val="0"/>
+        <w:spacing w:after="0" w:line="240" w:lineRule="auto"/>
+        <w:rPr>
+          <w:rFonts w:ascii="Consolas" w:hAnsi="Consolas" w:cs="Consolas"/>
+          <w:color w:val="000000"/>
+          <w:sz w:val="19"/>
+          <w:szCs w:val="19"/>
+        </w:rPr>
+      </w:pPr>
+      <w:r>
+        <w:rPr>
+          <w:rFonts w:ascii="Consolas" w:hAnsi="Consolas" w:cs="Consolas"/>
+          <w:color w:val="000000"/>
+          <w:sz w:val="19"/>
+          <w:szCs w:val="19"/>
+        </w:rPr>
+        <w:tab/>
+      </w:r>
+      <w:r>
+        <w:rPr>
+          <w:rFonts w:ascii="Consolas" w:hAnsi="Consolas" w:cs="Consolas"/>
+          <w:color w:val="0000FF"/>
+          <w:sz w:val="19"/>
+          <w:szCs w:val="19"/>
+        </w:rPr>
+        <w:t>while</w:t>
+      </w:r>
+      <w:r>
+        <w:rPr>
+          <w:rFonts w:ascii="Consolas" w:hAnsi="Consolas" w:cs="Consolas"/>
+          <w:color w:val="000000"/>
+          <w:sz w:val="19"/>
+          <w:szCs w:val="19"/>
+        </w:rPr>
+        <w:t xml:space="preserve"> (!(</w:t>
+      </w:r>
+      <w:proofErr w:type="spellStart"/>
+      <w:r>
+        <w:rPr>
+          <w:rFonts w:ascii="Consolas" w:hAnsi="Consolas" w:cs="Consolas"/>
+          <w:color w:val="000000"/>
+          <w:sz w:val="19"/>
+          <w:szCs w:val="19"/>
+        </w:rPr>
+        <w:t>UCSRnA</w:t>
+      </w:r>
+      <w:proofErr w:type="spellEnd"/>
+      <w:r>
+        <w:rPr>
+          <w:rFonts w:ascii="Consolas" w:hAnsi="Consolas" w:cs="Consolas"/>
+          <w:color w:val="000000"/>
+          <w:sz w:val="19"/>
+          <w:szCs w:val="19"/>
+        </w:rPr>
+        <w:t xml:space="preserve"> &amp; (1 &lt;&lt; </w:t>
+      </w:r>
+      <w:proofErr w:type="spellStart"/>
+      <w:r>
+        <w:rPr>
+          <w:rFonts w:ascii="Consolas" w:hAnsi="Consolas" w:cs="Consolas"/>
+          <w:color w:val="000000"/>
+          <w:sz w:val="19"/>
+          <w:szCs w:val="19"/>
+        </w:rPr>
+        <w:t>RXCn</w:t>
+      </w:r>
+      <w:proofErr w:type="spellEnd"/>
+      <w:r>
+        <w:rPr>
+          <w:rFonts w:ascii="Consolas" w:hAnsi="Consolas" w:cs="Consolas"/>
+          <w:color w:val="000000"/>
+          <w:sz w:val="19"/>
+          <w:szCs w:val="19"/>
+        </w:rPr>
+        <w:t>)))</w:t>
+      </w:r>
+    </w:p>
+    <w:p>
+      <w:pPr>
+        <w:autoSpaceDE w:val="0"/>
+        <w:autoSpaceDN w:val="0"/>
+        <w:adjustRightInd w:val="0"/>
+        <w:spacing w:after="0" w:line="240" w:lineRule="auto"/>
+        <w:rPr>
+          <w:rFonts w:ascii="Consolas" w:hAnsi="Consolas" w:cs="Consolas"/>
+          <w:color w:val="000000"/>
+          <w:sz w:val="19"/>
+          <w:szCs w:val="19"/>
+        </w:rPr>
+      </w:pPr>
+      <w:r>
+        <w:rPr>
+          <w:rFonts w:ascii="Consolas" w:hAnsi="Consolas" w:cs="Consolas"/>
+          <w:color w:val="000000"/>
+          <w:sz w:val="19"/>
+          <w:szCs w:val="19"/>
+        </w:rPr>
+        <w:tab/>
+      </w:r>
+      <w:r>
+        <w:rPr>
+          <w:rFonts w:ascii="Consolas" w:hAnsi="Consolas" w:cs="Consolas"/>
+          <w:color w:val="000000"/>
+          <w:sz w:val="19"/>
+          <w:szCs w:val="19"/>
+        </w:rPr>
+        <w:tab/>
+        <w:t>;</w:t>
+      </w:r>
+    </w:p>
+    <w:p>
+      <w:pPr>
+        <w:autoSpaceDE w:val="0"/>
+        <w:autoSpaceDN w:val="0"/>
+        <w:adjustRightInd w:val="0"/>
+        <w:spacing w:after="0" w:line="240" w:lineRule="auto"/>
+        <w:rPr>
+          <w:rFonts w:ascii="Consolas" w:hAnsi="Consolas" w:cs="Consolas"/>
+          <w:color w:val="000000"/>
+          <w:sz w:val="19"/>
+          <w:szCs w:val="19"/>
+        </w:rPr>
+      </w:pPr>
+      <w:r>
+        <w:rPr>
+          <w:rFonts w:ascii="Consolas" w:hAnsi="Consolas" w:cs="Consolas"/>
+          <w:color w:val="000000"/>
+          <w:sz w:val="19"/>
+          <w:szCs w:val="19"/>
+        </w:rPr>
+        <w:tab/>
+      </w:r>
+      <w:r>
+        <w:rPr>
+          <w:rFonts w:ascii="Consolas" w:hAnsi="Consolas" w:cs="Consolas"/>
+          <w:color w:val="008000"/>
+          <w:sz w:val="19"/>
+          <w:szCs w:val="19"/>
+        </w:rPr>
+        <w:t>/* Get status and 9th bit, then data */</w:t>
+      </w:r>
+    </w:p>
+    <w:p>
+      <w:pPr>
+        <w:autoSpaceDE w:val="0"/>
+        <w:autoSpaceDN w:val="0"/>
+        <w:adjustRightInd w:val="0"/>
+        <w:spacing w:after="0" w:line="240" w:lineRule="auto"/>
+        <w:rPr>
+          <w:rFonts w:ascii="Consolas" w:hAnsi="Consolas" w:cs="Consolas"/>
+          <w:color w:val="000000"/>
+          <w:sz w:val="19"/>
+          <w:szCs w:val="19"/>
+        </w:rPr>
+      </w:pPr>
+      <w:r>
+        <w:rPr>
+          <w:rFonts w:ascii="Consolas" w:hAnsi="Consolas" w:cs="Consolas"/>
+          <w:color w:val="000000"/>
+          <w:sz w:val="19"/>
+          <w:szCs w:val="19"/>
+        </w:rPr>
+        <w:tab/>
+      </w:r>
+      <w:r>
+        <w:rPr>
+          <w:rFonts w:ascii="Consolas" w:hAnsi="Consolas" w:cs="Consolas"/>
+          <w:color w:val="008000"/>
+          <w:sz w:val="19"/>
+          <w:szCs w:val="19"/>
+        </w:rPr>
+        <w:t>/* from buffer */</w:t>
+      </w:r>
+    </w:p>
+    <w:p>
+      <w:pPr>
+        <w:autoSpaceDE w:val="0"/>
+        <w:autoSpaceDN w:val="0"/>
+        <w:adjustRightInd w:val="0"/>
+        <w:spacing w:after="0" w:line="240" w:lineRule="auto"/>
+        <w:rPr>
+          <w:rFonts w:ascii="Consolas" w:hAnsi="Consolas" w:cs="Consolas"/>
+          <w:color w:val="000000"/>
+          <w:sz w:val="19"/>
+          <w:szCs w:val="19"/>
+        </w:rPr>
+      </w:pPr>
+      <w:r>
+        <w:rPr>
+          <w:rFonts w:ascii="Consolas" w:hAnsi="Consolas" w:cs="Consolas"/>
+          <w:color w:val="000000"/>
+          <w:sz w:val="19"/>
+          <w:szCs w:val="19"/>
+        </w:rPr>
+        <w:tab/>
+        <w:t xml:space="preserve">status = </w:t>
+      </w:r>
+      <w:proofErr w:type="spellStart"/>
+      <w:r>
+        <w:rPr>
+          <w:rFonts w:ascii="Consolas" w:hAnsi="Consolas" w:cs="Consolas"/>
+          <w:color w:val="000000"/>
+          <w:sz w:val="19"/>
+          <w:szCs w:val="19"/>
+        </w:rPr>
+        <w:t>UCSRnA</w:t>
+      </w:r>
+      <w:proofErr w:type="spellEnd"/>
+      <w:r>
+        <w:rPr>
+          <w:rFonts w:ascii="Consolas" w:hAnsi="Consolas" w:cs="Consolas"/>
+          <w:color w:val="000000"/>
+          <w:sz w:val="19"/>
+          <w:szCs w:val="19"/>
+        </w:rPr>
+        <w:t>;</w:t>
+      </w:r>
+    </w:p>
+    <w:p>
+      <w:pPr>
+        <w:autoSpaceDE w:val="0"/>
+        <w:autoSpaceDN w:val="0"/>
+        <w:adjustRightInd w:val="0"/>
+        <w:spacing w:after="0" w:line="240" w:lineRule="auto"/>
+        <w:rPr>
+          <w:rFonts w:ascii="Consolas" w:hAnsi="Consolas" w:cs="Consolas"/>
+          <w:color w:val="000000"/>
+          <w:sz w:val="19"/>
+          <w:szCs w:val="19"/>
+        </w:rPr>
+      </w:pPr>
+      <w:r>
+        <w:rPr>
+          <w:rFonts w:ascii="Consolas" w:hAnsi="Consolas" w:cs="Consolas"/>
+          <w:color w:val="000000"/>
+          <w:sz w:val="19"/>
+          <w:szCs w:val="19"/>
+        </w:rPr>
+        <w:tab/>
+      </w:r>
+      <w:proofErr w:type="spellStart"/>
+      <w:r>
+        <w:rPr>
+          <w:rFonts w:ascii="Consolas" w:hAnsi="Consolas" w:cs="Consolas"/>
+          <w:color w:val="000000"/>
+          <w:sz w:val="19"/>
+          <w:szCs w:val="19"/>
+        </w:rPr>
+        <w:t>resh</w:t>
+      </w:r>
+      <w:proofErr w:type="spellEnd"/>
+      <w:r>
+        <w:rPr>
+          <w:rFonts w:ascii="Consolas" w:hAnsi="Consolas" w:cs="Consolas"/>
+          <w:color w:val="000000"/>
+          <w:sz w:val="19"/>
+          <w:szCs w:val="19"/>
+        </w:rPr>
+        <w:t xml:space="preserve"> = </w:t>
+      </w:r>
+      <w:proofErr w:type="spellStart"/>
+      <w:r>
+        <w:rPr>
+          <w:rFonts w:ascii="Consolas" w:hAnsi="Consolas" w:cs="Consolas"/>
+          <w:color w:val="000000"/>
+          <w:sz w:val="19"/>
+          <w:szCs w:val="19"/>
+        </w:rPr>
+        <w:t>UCSRnB</w:t>
+      </w:r>
+      <w:proofErr w:type="spellEnd"/>
+      <w:r>
+        <w:rPr>
+          <w:rFonts w:ascii="Consolas" w:hAnsi="Consolas" w:cs="Consolas"/>
+          <w:color w:val="000000"/>
+          <w:sz w:val="19"/>
+          <w:szCs w:val="19"/>
+        </w:rPr>
+        <w:t>;</w:t>
+      </w:r>
+    </w:p>
+    <w:p>
+      <w:pPr>
+        <w:autoSpaceDE w:val="0"/>
+        <w:autoSpaceDN w:val="0"/>
+        <w:adjustRightInd w:val="0"/>
+        <w:spacing w:after="0" w:line="240" w:lineRule="auto"/>
+        <w:rPr>
+          <w:rFonts w:ascii="Consolas" w:hAnsi="Consolas" w:cs="Consolas"/>
+          <w:color w:val="000000"/>
+          <w:sz w:val="19"/>
+          <w:szCs w:val="19"/>
+        </w:rPr>
+      </w:pPr>
+      <w:r>
+        <w:rPr>
+          <w:rFonts w:ascii="Consolas" w:hAnsi="Consolas" w:cs="Consolas"/>
+          <w:color w:val="000000"/>
+          <w:sz w:val="19"/>
+          <w:szCs w:val="19"/>
+        </w:rPr>
+        <w:tab/>
+      </w:r>
+      <w:proofErr w:type="spellStart"/>
+      <w:r>
+        <w:rPr>
+          <w:rFonts w:ascii="Consolas" w:hAnsi="Consolas" w:cs="Consolas"/>
+          <w:color w:val="000000"/>
+          <w:sz w:val="19"/>
+          <w:szCs w:val="19"/>
+        </w:rPr>
+        <w:t>resl</w:t>
+      </w:r>
+      <w:proofErr w:type="spellEnd"/>
+      <w:r>
+        <w:rPr>
+          <w:rFonts w:ascii="Consolas" w:hAnsi="Consolas" w:cs="Consolas"/>
+          <w:color w:val="000000"/>
+          <w:sz w:val="19"/>
+          <w:szCs w:val="19"/>
+        </w:rPr>
+        <w:t xml:space="preserve"> = </w:t>
+      </w:r>
+      <w:proofErr w:type="spellStart"/>
+      <w:r>
+        <w:rPr>
+          <w:rFonts w:ascii="Consolas" w:hAnsi="Consolas" w:cs="Consolas"/>
+          <w:color w:val="000000"/>
+          <w:sz w:val="19"/>
+          <w:szCs w:val="19"/>
+        </w:rPr>
+        <w:t>UDRn</w:t>
+      </w:r>
+      <w:proofErr w:type="spellEnd"/>
+      <w:r>
+        <w:rPr>
+          <w:rFonts w:ascii="Consolas" w:hAnsi="Consolas" w:cs="Consolas"/>
+          <w:color w:val="000000"/>
+          <w:sz w:val="19"/>
+          <w:szCs w:val="19"/>
+        </w:rPr>
+        <w:t>;</w:t>
+      </w:r>
+    </w:p>
+    <w:p>
+      <w:pPr>
+        <w:autoSpaceDE w:val="0"/>
+        <w:autoSpaceDN w:val="0"/>
+        <w:adjustRightInd w:val="0"/>
+        <w:spacing w:after="0" w:line="240" w:lineRule="auto"/>
+        <w:rPr>
+          <w:rFonts w:ascii="Consolas" w:hAnsi="Consolas" w:cs="Consolas"/>
+          <w:color w:val="000000"/>
+          <w:sz w:val="19"/>
+          <w:szCs w:val="19"/>
+        </w:rPr>
+      </w:pPr>
+      <w:r>
+        <w:rPr>
+          <w:rFonts w:ascii="Consolas" w:hAnsi="Consolas" w:cs="Consolas"/>
+          <w:color w:val="000000"/>
+          <w:sz w:val="19"/>
+          <w:szCs w:val="19"/>
+        </w:rPr>
+        <w:tab/>
+      </w:r>
+      <w:r>
+        <w:rPr>
+          <w:rFonts w:ascii="Consolas" w:hAnsi="Consolas" w:cs="Consolas"/>
+          <w:color w:val="008000"/>
+          <w:sz w:val="19"/>
+          <w:szCs w:val="19"/>
+        </w:rPr>
+        <w:t>/* If error, return -1 */</w:t>
+      </w:r>
+    </w:p>
+    <w:p>
+      <w:pPr>
+        <w:autoSpaceDE w:val="0"/>
+        <w:autoSpaceDN w:val="0"/>
+        <w:adjustRightInd w:val="0"/>
+        <w:spacing w:after="0" w:line="240" w:lineRule="auto"/>
+        <w:rPr>
+          <w:rFonts w:ascii="Consolas" w:hAnsi="Consolas" w:cs="Consolas"/>
+          <w:color w:val="000000"/>
+          <w:sz w:val="19"/>
+          <w:szCs w:val="19"/>
+        </w:rPr>
+      </w:pPr>
+      <w:r>
+        <w:rPr>
+          <w:rFonts w:ascii="Consolas" w:hAnsi="Consolas" w:cs="Consolas"/>
+          <w:color w:val="000000"/>
+          <w:sz w:val="19"/>
+          <w:szCs w:val="19"/>
+        </w:rPr>
+        <w:tab/>
+      </w:r>
+      <w:r>
+        <w:rPr>
+          <w:rFonts w:ascii="Consolas" w:hAnsi="Consolas" w:cs="Consolas"/>
+          <w:color w:val="0000FF"/>
+          <w:sz w:val="19"/>
+          <w:szCs w:val="19"/>
+        </w:rPr>
+        <w:t>if</w:t>
+      </w:r>
+      <w:r>
+        <w:rPr>
+          <w:rFonts w:ascii="Consolas" w:hAnsi="Consolas" w:cs="Consolas"/>
+          <w:color w:val="000000"/>
+          <w:sz w:val="19"/>
+          <w:szCs w:val="19"/>
+        </w:rPr>
+        <w:t xml:space="preserve"> (status &amp; (1 &lt;&lt; </w:t>
+      </w:r>
+      <w:proofErr w:type="spellStart"/>
+      <w:r>
+        <w:rPr>
+          <w:rFonts w:ascii="Consolas" w:hAnsi="Consolas" w:cs="Consolas"/>
+          <w:color w:val="000000"/>
+          <w:sz w:val="19"/>
+          <w:szCs w:val="19"/>
+        </w:rPr>
+        <w:t>FEn</w:t>
+      </w:r>
+      <w:proofErr w:type="spellEnd"/>
+      <w:r>
+        <w:rPr>
+          <w:rFonts w:ascii="Consolas" w:hAnsi="Consolas" w:cs="Consolas"/>
+          <w:color w:val="000000"/>
+          <w:sz w:val="19"/>
+          <w:szCs w:val="19"/>
+        </w:rPr>
+        <w:t xml:space="preserve">) | (1 &lt;&lt; </w:t>
+      </w:r>
+      <w:proofErr w:type="spellStart"/>
+      <w:r>
+        <w:rPr>
+          <w:rFonts w:ascii="Consolas" w:hAnsi="Consolas" w:cs="Consolas"/>
+          <w:color w:val="000000"/>
+          <w:sz w:val="19"/>
+          <w:szCs w:val="19"/>
+        </w:rPr>
+        <w:t>DORn</w:t>
+      </w:r>
+      <w:proofErr w:type="spellEnd"/>
+      <w:r>
+        <w:rPr>
+          <w:rFonts w:ascii="Consolas" w:hAnsi="Consolas" w:cs="Consolas"/>
+          <w:color w:val="000000"/>
+          <w:sz w:val="19"/>
+          <w:szCs w:val="19"/>
+        </w:rPr>
+        <w:t xml:space="preserve">) | (1 &lt;&lt; </w:t>
+      </w:r>
+      <w:proofErr w:type="spellStart"/>
+      <w:r>
+        <w:rPr>
+          <w:rFonts w:ascii="Consolas" w:hAnsi="Consolas" w:cs="Consolas"/>
+          <w:color w:val="000000"/>
+          <w:sz w:val="19"/>
+          <w:szCs w:val="19"/>
+        </w:rPr>
+        <w:t>UPEn</w:t>
+      </w:r>
+      <w:proofErr w:type="spellEnd"/>
+      <w:r>
+        <w:rPr>
+          <w:rFonts w:ascii="Consolas" w:hAnsi="Consolas" w:cs="Consolas"/>
+          <w:color w:val="000000"/>
+          <w:sz w:val="19"/>
+          <w:szCs w:val="19"/>
+        </w:rPr>
+        <w:t>))</w:t>
+      </w:r>
+    </w:p>
+    <w:p>
+      <w:pPr>
+        <w:autoSpaceDE w:val="0"/>
+        <w:autoSpaceDN w:val="0"/>
+        <w:adjustRightInd w:val="0"/>
+        <w:spacing w:after="0" w:line="240" w:lineRule="auto"/>
+        <w:rPr>
+          <w:rFonts w:ascii="Consolas" w:hAnsi="Consolas" w:cs="Consolas"/>
+          <w:color w:val="000000"/>
+          <w:sz w:val="19"/>
+          <w:szCs w:val="19"/>
+        </w:rPr>
+      </w:pPr>
+      <w:r>
+        <w:rPr>
+          <w:rFonts w:ascii="Consolas" w:hAnsi="Consolas" w:cs="Consolas"/>
+          <w:color w:val="000000"/>
+          <w:sz w:val="19"/>
+          <w:szCs w:val="19"/>
+        </w:rPr>
+        <w:tab/>
+      </w:r>
+      <w:r>
+        <w:rPr>
+          <w:rFonts w:ascii="Consolas" w:hAnsi="Consolas" w:cs="Consolas"/>
+          <w:color w:val="000000"/>
+          <w:sz w:val="19"/>
+          <w:szCs w:val="19"/>
+        </w:rPr>
+        <w:tab/>
+      </w:r>
+      <w:r>
+        <w:rPr>
+          <w:rFonts w:ascii="Consolas" w:hAnsi="Consolas" w:cs="Consolas"/>
+          <w:color w:val="0000FF"/>
+          <w:sz w:val="19"/>
+          <w:szCs w:val="19"/>
+        </w:rPr>
+        <w:t>return</w:t>
+      </w:r>
+      <w:r>
+        <w:rPr>
+          <w:rFonts w:ascii="Consolas" w:hAnsi="Consolas" w:cs="Consolas"/>
+          <w:color w:val="000000"/>
+          <w:sz w:val="19"/>
+          <w:szCs w:val="19"/>
+        </w:rPr>
+        <w:t xml:space="preserve"> -1;</w:t>
+      </w:r>
+    </w:p>
+    <w:p>
+      <w:pPr>
+        <w:autoSpaceDE w:val="0"/>
+        <w:autoSpaceDN w:val="0"/>
+        <w:adjustRightInd w:val="0"/>
+        <w:spacing w:after="0" w:line="240" w:lineRule="auto"/>
+        <w:rPr>
+          <w:rFonts w:ascii="Consolas" w:hAnsi="Consolas" w:cs="Consolas"/>
+          <w:color w:val="000000"/>
+          <w:sz w:val="19"/>
+          <w:szCs w:val="19"/>
+        </w:rPr>
+      </w:pPr>
+      <w:r>
+        <w:rPr>
+          <w:rFonts w:ascii="Consolas" w:hAnsi="Consolas" w:cs="Consolas"/>
+          <w:color w:val="000000"/>
+          <w:sz w:val="19"/>
+          <w:szCs w:val="19"/>
+        </w:rPr>
+        <w:tab/>
+      </w:r>
+      <w:r>
+        <w:rPr>
+          <w:rFonts w:ascii="Consolas" w:hAnsi="Consolas" w:cs="Consolas"/>
+          <w:color w:val="008000"/>
+          <w:sz w:val="19"/>
+          <w:szCs w:val="19"/>
+        </w:rPr>
+        <w:t>/* Filter the 9th bit, then return */</w:t>
+      </w:r>
+    </w:p>
+    <w:p>
+      <w:pPr>
+        <w:autoSpaceDE w:val="0"/>
+        <w:autoSpaceDN w:val="0"/>
+        <w:adjustRightInd w:val="0"/>
+        <w:spacing w:after="0" w:line="240" w:lineRule="auto"/>
+        <w:rPr>
+          <w:rFonts w:ascii="Consolas" w:hAnsi="Consolas" w:cs="Consolas"/>
+          <w:color w:val="000000"/>
+          <w:sz w:val="19"/>
+          <w:szCs w:val="19"/>
+        </w:rPr>
+      </w:pPr>
+      <w:r>
+        <w:rPr>
+          <w:rFonts w:ascii="Consolas" w:hAnsi="Consolas" w:cs="Consolas"/>
+          <w:color w:val="000000"/>
+          <w:sz w:val="19"/>
+          <w:szCs w:val="19"/>
+        </w:rPr>
+        <w:tab/>
+      </w:r>
+      <w:proofErr w:type="spellStart"/>
+      <w:r>
+        <w:rPr>
+          <w:rFonts w:ascii="Consolas" w:hAnsi="Consolas" w:cs="Consolas"/>
+          <w:color w:val="000000"/>
+          <w:sz w:val="19"/>
+          <w:szCs w:val="19"/>
+        </w:rPr>
+        <w:t>resh</w:t>
+      </w:r>
+      <w:proofErr w:type="spellEnd"/>
+      <w:r>
+        <w:rPr>
+          <w:rFonts w:ascii="Consolas" w:hAnsi="Consolas" w:cs="Consolas"/>
+          <w:color w:val="000000"/>
+          <w:sz w:val="19"/>
+          <w:szCs w:val="19"/>
+        </w:rPr>
+        <w:t xml:space="preserve"> = (</w:t>
+      </w:r>
+      <w:proofErr w:type="spellStart"/>
+      <w:r>
+        <w:rPr>
+          <w:rFonts w:ascii="Consolas" w:hAnsi="Consolas" w:cs="Consolas"/>
+          <w:color w:val="000000"/>
+          <w:sz w:val="19"/>
+          <w:szCs w:val="19"/>
+        </w:rPr>
+        <w:t>resh</w:t>
+      </w:r>
+      <w:proofErr w:type="spellEnd"/>
+      <w:r>
+        <w:rPr>
+          <w:rFonts w:ascii="Consolas" w:hAnsi="Consolas" w:cs="Consolas"/>
+          <w:color w:val="000000"/>
+          <w:sz w:val="19"/>
+          <w:szCs w:val="19"/>
+        </w:rPr>
+        <w:t xml:space="preserve"> &gt;&gt; 1) &amp; 0x01;</w:t>
+      </w:r>
+    </w:p>
+    <w:p>
+      <w:pPr>
+        <w:autoSpaceDE w:val="0"/>
+        <w:autoSpaceDN w:val="0"/>
+        <w:adjustRightInd w:val="0"/>
+        <w:spacing w:after="0" w:line="240" w:lineRule="auto"/>
+        <w:rPr>
+          <w:rFonts w:ascii="Consolas" w:hAnsi="Consolas" w:cs="Consolas"/>
+          <w:color w:val="000000"/>
+          <w:sz w:val="19"/>
+          <w:szCs w:val="19"/>
+        </w:rPr>
+      </w:pPr>
+      <w:r>
+        <w:rPr>
+          <w:rFonts w:ascii="Consolas" w:hAnsi="Consolas" w:cs="Consolas"/>
+          <w:color w:val="000000"/>
+          <w:sz w:val="19"/>
+          <w:szCs w:val="19"/>
+        </w:rPr>
+        <w:tab/>
+      </w:r>
+      <w:r>
+        <w:rPr>
+          <w:rFonts w:ascii="Consolas" w:hAnsi="Consolas" w:cs="Consolas"/>
+          <w:color w:val="0000FF"/>
+          <w:sz w:val="19"/>
+          <w:szCs w:val="19"/>
+        </w:rPr>
+        <w:t>return</w:t>
+      </w:r>
+      <w:r>
+        <w:rPr>
+          <w:rFonts w:ascii="Consolas" w:hAnsi="Consolas" w:cs="Consolas"/>
+          <w:color w:val="000000"/>
+          <w:sz w:val="19"/>
+          <w:szCs w:val="19"/>
+        </w:rPr>
+        <w:t xml:space="preserve"> ((</w:t>
+      </w:r>
+      <w:proofErr w:type="spellStart"/>
+      <w:r>
+        <w:rPr>
+          <w:rFonts w:ascii="Consolas" w:hAnsi="Consolas" w:cs="Consolas"/>
+          <w:color w:val="000000"/>
+          <w:sz w:val="19"/>
+          <w:szCs w:val="19"/>
+        </w:rPr>
+        <w:t>resh</w:t>
+      </w:r>
+      <w:proofErr w:type="spellEnd"/>
+      <w:r>
+        <w:rPr>
+          <w:rFonts w:ascii="Consolas" w:hAnsi="Consolas" w:cs="Consolas"/>
+          <w:color w:val="000000"/>
+          <w:sz w:val="19"/>
+          <w:szCs w:val="19"/>
+        </w:rPr>
+        <w:t xml:space="preserve"> &lt;&lt; 8) | </w:t>
+      </w:r>
+      <w:proofErr w:type="spellStart"/>
+      <w:r>
+        <w:rPr>
+          <w:rFonts w:ascii="Consolas" w:hAnsi="Consolas" w:cs="Consolas"/>
+          <w:color w:val="000000"/>
+          <w:sz w:val="19"/>
+          <w:szCs w:val="19"/>
+        </w:rPr>
+        <w:t>resl</w:t>
+      </w:r>
+      <w:proofErr w:type="spellEnd"/>
+      <w:r>
+        <w:rPr>
+          <w:rFonts w:ascii="Consolas" w:hAnsi="Consolas" w:cs="Consolas"/>
+          <w:color w:val="000000"/>
+          <w:sz w:val="19"/>
+          <w:szCs w:val="19"/>
+        </w:rPr>
+        <w:t>);</w:t>
+      </w:r>
+    </w:p>
+    <w:p>
+      <w:pPr>
+        <w:jc w:val="both"/>
+      </w:pPr>
+      <w:r>
+        <w:rPr>
+          <w:rFonts w:ascii="Consolas" w:hAnsi="Consolas" w:cs="Consolas"/>
+          <w:color w:val="000000"/>
+          <w:sz w:val="19"/>
+          <w:szCs w:val="19"/>
+        </w:rPr>
+        <w:t>}</w:t>
+      </w:r>
+    </w:p>
+    <w:p>
+      <w:pPr>
         <w:pStyle w:val="Heading2"/>
         <w:numPr>
           <w:ilvl w:val="1"/>
@@ -4280,6 +5890,7 @@
         <w:rPr>
           <w:sz w:val="32"/>
         </w:rPr>
+        <w:lastRenderedPageBreak/>
         <w:t>Interrupts</w:t>
       </w:r>
     </w:p>
@@ -4312,14 +5923,55 @@
         <w:ind w:left="567" w:hanging="567"/>
         <w:rPr>
           <w:sz w:val="32"/>
+          <w:lang w:val="it-IT"/>
         </w:rPr>
       </w:pPr>
       <w:r>
         <w:rPr>
           <w:sz w:val="32"/>
+          <w:lang w:val="it-IT"/>
         </w:rPr>
         <w:t>BMP280</w:t>
       </w:r>
+      <w:r>
+        <w:rPr>
+          <w:sz w:val="32"/>
+          <w:lang w:val="it-IT"/>
+        </w:rPr>
+        <w:t xml:space="preserve"> temperature, pressure &amp; </w:t>
+      </w:r>
+      <w:proofErr w:type="spellStart"/>
+      <w:r>
+        <w:rPr>
+          <w:sz w:val="32"/>
+          <w:lang w:val="it-IT"/>
+        </w:rPr>
+        <w:t>altitude</w:t>
+      </w:r>
+      <w:proofErr w:type="spellEnd"/>
+      <w:r>
+        <w:rPr>
+          <w:sz w:val="32"/>
+          <w:lang w:val="it-IT"/>
+        </w:rPr>
+        <w:t xml:space="preserve"> </w:t>
+      </w:r>
+      <w:proofErr w:type="spellStart"/>
+      <w:r>
+        <w:rPr>
+          <w:sz w:val="32"/>
+          <w:lang w:val="it-IT"/>
+        </w:rPr>
+        <w:t>se</w:t>
+      </w:r>
+      <w:r>
+        <w:rPr>
+          <w:sz w:val="32"/>
+          <w:lang w:val="it-IT"/>
+        </w:rPr>
+        <w:t>nsor</w:t>
+      </w:r>
+      <w:proofErr w:type="spellEnd"/>
     </w:p>
     <w:p>
       <w:pPr>
@@ -4339,6 +5991,26 @@
         </w:rPr>
         <w:t>DHT11</w:t>
       </w:r>
+      <w:r>
+        <w:rPr>
+          <w:sz w:val="32"/>
+        </w:rPr>
+        <w:t xml:space="preserve"> </w:t>
+      </w:r>
+      <w:proofErr w:type="spellStart"/>
+      <w:r>
+        <w:rPr>
+          <w:sz w:val="32"/>
+        </w:rPr>
+        <w:t>temperatue</w:t>
+      </w:r>
+      <w:proofErr w:type="spellEnd"/>
+      <w:r>
+        <w:rPr>
+          <w:sz w:val="32"/>
+        </w:rPr>
+        <w:t xml:space="preserve"> &amp; humidity sensor</w:t>
+      </w:r>
     </w:p>
     <w:p>
       <w:pPr>
@@ -4356,8 +6028,36 @@
         <w:rPr>
           <w:sz w:val="32"/>
         </w:rPr>
+        <w:t xml:space="preserve">HC-05 </w:t>
+      </w:r>
+      <w:r>
+        <w:rPr>
+          <w:sz w:val="32"/>
+        </w:rPr>
         <w:t>Bluetooth</w:t>
       </w:r>
+      <w:r>
+        <w:rPr>
+          <w:sz w:val="32"/>
+        </w:rPr>
+        <w:t xml:space="preserve"> module</w:t>
+      </w:r>
+    </w:p>
+    <w:p>
+      <w:pPr>
+        <w:jc w:val="both"/>
+      </w:pPr>
+      <w:r>
+        <w:t>HC</w:t>
+      </w:r>
+      <w:r>
+        <w:t>-05 Bluetooth modules default UART settings are the same as Arduino’s default UART settings, therefore it requires no additional setup.</w:t>
+      </w:r>
+      <w:r>
+        <w:t xml:space="preserve"> It also doesn’t require any special actions to be interfaced with, since it works like a standard serial connection. The only required thing to use it is a serial monitor app installed on the Bluetooth client device.</w:t>
+      </w:r>
+      <w:bookmarkStart w:id="0" w:name="_GoBack"/>
+      <w:bookmarkEnd w:id="0"/>
     </w:p>
     <w:p>
       <w:pPr>
@@ -4375,10 +6075,33 @@
         <w:rPr>
           <w:sz w:val="32"/>
         </w:rPr>
+        <w:t xml:space="preserve">LCD </w:t>
+      </w:r>
+      <w:r>
+        <w:rPr>
+          <w:sz w:val="32"/>
+        </w:rPr>
         <w:t>Screen</w:t>
       </w:r>
-      <w:bookmarkStart w:id="0" w:name="_GoBack"/>
-      <w:bookmarkEnd w:id="0"/>
+      <w:r>
+        <w:rPr>
+          <w:sz w:val="32"/>
+        </w:rPr>
+        <w:t xml:space="preserve"> with an I</w:t>
+      </w:r>
+      <w:r>
+        <w:rPr>
+          <w:sz w:val="32"/>
+          <w:vertAlign w:val="superscript"/>
+        </w:rPr>
+        <w:t>2</w:t>
+      </w:r>
+      <w:r>
+        <w:rPr>
+          <w:sz w:val="32"/>
+        </w:rPr>
+        <w:t>C converter</w:t>
+      </w:r>
     </w:p>
     <w:p/>
     <w:p>
@@ -4765,7 +6488,6 @@
         <w:jc w:val="both"/>
       </w:pPr>
       <w:r>
-        <w:lastRenderedPageBreak/>
         <w:t>Using a button</w:t>
       </w:r>
     </w:p>
@@ -4833,7 +6555,11 @@
         <w:jc w:val="both"/>
       </w:pPr>
       <w:r>
-        <w:t>Therefore, one way of changing the displayed information can fail, as well as one way of changing the displayed information. However, if both fail, the device wouldn’t be able to function properly: worst case scenario is that nothing is displayed (Bluetooth &amp; screen fail) or we’re stuck on a given mode (button and Bluetooth fail).</w:t>
+        <w:t xml:space="preserve">Therefore, one way of changing the displayed information can fail, as well as one way of changing the displayed information. However, if both fail, the device wouldn’t be able to function properly: worst </w:t>
+      </w:r>
+      <w:r>
+        <w:lastRenderedPageBreak/>
+        <w:t>case scenario is that nothing is displayed (Bluetooth &amp; screen fail) or we’re stuck on a given mode (button and Bluetooth fail).</w:t>
       </w:r>
     </w:p>
     <w:p>
@@ -5061,7 +6787,6 @@
         <w:rPr>
           <w:lang w:val="nl-NL"/>
         </w:rPr>
-        <w:lastRenderedPageBreak/>
         <w:t>DHT11 Datasheet (</w:t>
       </w:r>
       <w:hyperlink r:id="rId10" w:history="1">
@@ -5202,6 +6927,7 @@
         <w:ind w:left="567" w:hanging="283"/>
       </w:pPr>
       <w:r>
+        <w:lastRenderedPageBreak/>
         <w:t xml:space="preserve">Digital pins use guide: </w:t>
       </w:r>
       <w:hyperlink r:id="rId15" w:history="1">
@@ -5231,7 +6957,14 @@
         <w:t>Other information</w:t>
       </w:r>
     </w:p>
-    <w:p/>
+    <w:p>
+      <w:pPr>
+        <w:jc w:val="both"/>
+      </w:pPr>
+      <w:r>
+        <w:t xml:space="preserve">Due to the fact that the screen and Bluetooth module use a lot of energy, the screen may sometimes flicker. Moreover, the Bluetooth app may sometimes display wrong data. It has been confirmed that is a problem with the app itself, since it does not occur with other apps or when using USB connection, </w:t>
+      </w:r>
+    </w:p>
     <w:sectPr>
       <w:footerReference w:type="default" r:id="rId16"/>
       <w:pgSz w:w="11906" w:h="16838"/>
@@ -8520,7 +10253,7 @@
 </file>
 
 <file path=customXml/itemProps1.xml><?xml version="1.0" encoding="utf-8"?>
-<ds:datastoreItem xmlns:ds="http://schemas.openxmlformats.org/officeDocument/2006/customXml" ds:itemID="{326C28F8-BBDA-458D-8938-DBDB86D72CFF}">
+<ds:datastoreItem xmlns:ds="http://schemas.openxmlformats.org/officeDocument/2006/customXml" ds:itemID="{11B7E85A-9467-4685-BDD9-D864B7EE25B6}">
   <ds:schemaRefs>
     <ds:schemaRef ds:uri="http://schemas.openxmlformats.org/officeDocument/2006/bibliography"/>
   </ds:schemaRefs>

</xml_diff>